<commit_message>
add notes and exclude arctic circle from temp out edit
</commit_message>
<xml_diff>
--- a/notes/Troubleshooting update scripts.docx
+++ b/notes/Troubleshooting update scripts.docx
@@ -64,13 +64,8 @@
         <w:t>Duded impact</w:t>
       </w:r>
       <w:r>
-        <w:t xml:space="preserve"> - </w:t>
-      </w:r>
-      <w:proofErr w:type="spellStart"/>
-      <w:r>
-        <w:t>gdb</w:t>
-      </w:r>
-      <w:proofErr w:type="spellEnd"/>
+        <w:t xml:space="preserve"> - gdb</w:t>
+      </w:r>
     </w:p>
     <w:p>
       <w:pPr>
@@ -96,21 +91,8 @@
     </w:p>
     <w:p>
       <w:r>
-        <w:t xml:space="preserve">And </w:t>
-      </w:r>
-      <w:proofErr w:type="spellStart"/>
-      <w:r>
-        <w:t>othethes</w:t>
-      </w:r>
-      <w:proofErr w:type="spellEnd"/>
-      <w:r>
-        <w:t xml:space="preserve"> but non from </w:t>
-      </w:r>
-      <w:proofErr w:type="spellStart"/>
-      <w:r>
-        <w:t>wcgis</w:t>
-      </w:r>
-      <w:proofErr w:type="spellEnd"/>
+        <w:t>And othethes but non from wcgis</w:t>
+      </w:r>
     </w:p>
     <w:p>
       <w:pPr>
@@ -203,37 +185,8 @@
         <w:contextualSpacing/>
       </w:pPr>
       <w:r>
-        <w:t xml:space="preserve">Oddly </w:t>
-      </w:r>
-      <w:proofErr w:type="spellStart"/>
-      <w:r>
-        <w:t>orig</w:t>
-      </w:r>
-      <w:proofErr w:type="spellEnd"/>
-      <w:r>
-        <w:t xml:space="preserve"> rm682 </w:t>
-      </w:r>
-      <w:proofErr w:type="spellStart"/>
-      <w:r>
-        <w:t>mxd</w:t>
-      </w:r>
-      <w:proofErr w:type="spellEnd"/>
-      <w:r>
-        <w:t xml:space="preserve"> is looking for </w:t>
-      </w:r>
-      <w:proofErr w:type="spellStart"/>
-      <w:r>
-        <w:t>wcgis</w:t>
-      </w:r>
-      <w:proofErr w:type="spellEnd"/>
-      <w:r>
-        <w:t xml:space="preserve"> in </w:t>
-      </w:r>
-      <w:proofErr w:type="spellStart"/>
-      <w:r>
-        <w:t>appdata</w:t>
-      </w:r>
-      <w:proofErr w:type="spellEnd"/>
+        <w:t>Oddly orig rm682 mxd is looking for wcgis in appdata</w:t>
+      </w:r>
     </w:p>
     <w:p>
       <w:pPr>
@@ -285,15 +238,7 @@
         <w:contextualSpacing/>
       </w:pPr>
       <w:r>
-        <w:t xml:space="preserve">Broken ss </w:t>
-      </w:r>
-      <w:proofErr w:type="gramStart"/>
-      <w:r>
-        <w:t>doesn’t</w:t>
-      </w:r>
-      <w:proofErr w:type="gramEnd"/>
-      <w:r>
-        <w:t xml:space="preserve"> have any </w:t>
+        <w:t xml:space="preserve">Broken ss doesn’t have any </w:t>
       </w:r>
       <w:r>
         <w:rPr>
@@ -313,13 +258,8 @@
         <w:t>files, only …\Temp\16</w:t>
       </w:r>
       <w:r>
-        <w:t xml:space="preserve">, including this near </w:t>
-      </w:r>
-      <w:proofErr w:type="spellStart"/>
-      <w:r>
-        <w:t>mtch</w:t>
-      </w:r>
-      <w:proofErr w:type="spellEnd"/>
+        <w:t>, including this near mtch</w:t>
+      </w:r>
     </w:p>
     <w:p>
       <w:pPr>
@@ -395,15 +335,7 @@
         <w:contextualSpacing/>
       </w:pPr>
       <w:r>
-        <w:t xml:space="preserve">Trouble is running the </w:t>
-      </w:r>
-      <w:proofErr w:type="spellStart"/>
-      <w:r>
-        <w:t>brokenlink</w:t>
-      </w:r>
-      <w:proofErr w:type="spellEnd"/>
-      <w:r>
-        <w:t xml:space="preserve"> tool the next day I get this as the broken link:</w:t>
+        <w:t>Trouble is running the brokenlink tool the next day I get this as the broken link:</w:t>
       </w:r>
     </w:p>
     <w:p>
@@ -447,15 +379,7 @@
         <w:contextualSpacing/>
       </w:pPr>
       <w:r>
-        <w:t xml:space="preserve">… and then a few minutes later copying the </w:t>
-      </w:r>
-      <w:proofErr w:type="spellStart"/>
-      <w:r>
-        <w:t>mxd</w:t>
-      </w:r>
-      <w:proofErr w:type="spellEnd"/>
-      <w:r>
-        <w:t xml:space="preserve"> to a new folder I get this: </w:t>
+        <w:t xml:space="preserve">… and then a few minutes later copying the mxd to a new folder I get this: </w:t>
       </w:r>
       <w:r>
         <w:t>C:\Users\jdmumm\AppData\Local\Temp\</w:t>
@@ -480,31 +404,15 @@
         <w:contextualSpacing/>
       </w:pPr>
       <w:r>
-        <w:t xml:space="preserve">Running again in same folder, broken path stays the same </w:t>
-      </w:r>
-      <w:proofErr w:type="spellStart"/>
-      <w:r>
-        <w:t>ie</w:t>
-      </w:r>
-      <w:proofErr w:type="spellEnd"/>
-      <w:r>
-        <w:t xml:space="preserve"> temp27\arc1786</w:t>
-      </w:r>
-    </w:p>
-    <w:p>
-      <w:pPr>
-        <w:contextualSpacing/>
-      </w:pPr>
-      <w:r>
-        <w:t xml:space="preserve">Running again on copy in the same folder path stays the </w:t>
-      </w:r>
-      <w:proofErr w:type="gramStart"/>
-      <w:r>
-        <w:t>same :</w:t>
-      </w:r>
-      <w:proofErr w:type="gramEnd"/>
-      <w:r>
-        <w:t xml:space="preserve"> 27</w:t>
+        <w:t>Running again in same folder, broken path stays the same ie temp27\arc1786</w:t>
+      </w:r>
+    </w:p>
+    <w:p>
+      <w:pPr>
+        <w:contextualSpacing/>
+      </w:pPr>
+      <w:r>
+        <w:t>Running again on copy in the same folder path stays the same : 27</w:t>
       </w:r>
     </w:p>
     <w:p>
@@ -559,13 +467,8 @@
       <w:pPr>
         <w:contextualSpacing/>
       </w:pPr>
-      <w:proofErr w:type="spellStart"/>
-      <w:r>
-        <w:t>Soloutions</w:t>
-      </w:r>
-      <w:proofErr w:type="spellEnd"/>
-      <w:r>
-        <w:t xml:space="preserve">: </w:t>
+      <w:r>
+        <w:t xml:space="preserve">Soloutions: </w:t>
       </w:r>
     </w:p>
     <w:p>
@@ -623,55 +526,31 @@
       </w:pPr>
       <w:r>
         <w:tab/>
-        <w:t xml:space="preserve">A – The other hunt layer is default and </w:t>
-      </w:r>
-      <w:proofErr w:type="gramStart"/>
-      <w:r>
-        <w:t>wasn’t</w:t>
-      </w:r>
-      <w:proofErr w:type="gramEnd"/>
-      <w:r>
-        <w:t xml:space="preserve"> broken to begin with. </w:t>
-      </w:r>
-    </w:p>
-    <w:p>
-      <w:pPr>
-        <w:contextualSpacing/>
-      </w:pPr>
-    </w:p>
-    <w:p>
-      <w:pPr>
-        <w:contextualSpacing/>
-      </w:pPr>
-      <w:r>
-        <w:t xml:space="preserve">Why </w:t>
-      </w:r>
-      <w:proofErr w:type="gramStart"/>
-      <w:r>
-        <w:t>didn’t</w:t>
-      </w:r>
-      <w:proofErr w:type="gramEnd"/>
-      <w:r>
-        <w:t xml:space="preserve"> subunits get fixed. </w:t>
-      </w:r>
-    </w:p>
-    <w:p>
-      <w:pPr>
-        <w:contextualSpacing/>
-      </w:pPr>
-      <w:r>
-        <w:t xml:space="preserve">Codes messed up on inventory </w:t>
-      </w:r>
-      <w:proofErr w:type="spellStart"/>
-      <w:r>
-        <w:t>working</w:t>
-      </w:r>
-      <w:r>
-        <w:t>for</w:t>
-      </w:r>
-      <w:proofErr w:type="spellEnd"/>
-      <w:r>
-        <w:t xml:space="preserve"> codes 149 to 156</w:t>
+        <w:t xml:space="preserve">A – The other hunt layer is default and wasn’t broken to begin with. </w:t>
+      </w:r>
+    </w:p>
+    <w:p>
+      <w:pPr>
+        <w:contextualSpacing/>
+      </w:pPr>
+    </w:p>
+    <w:p>
+      <w:pPr>
+        <w:contextualSpacing/>
+      </w:pPr>
+      <w:r>
+        <w:t xml:space="preserve">Why didn’t subunits get fixed. </w:t>
+      </w:r>
+    </w:p>
+    <w:p>
+      <w:pPr>
+        <w:contextualSpacing/>
+      </w:pPr>
+      <w:r>
+        <w:t>Codes messed up on inventory working</w:t>
+      </w:r>
+      <w:r>
+        <w:t>for codes 149 to 156</w:t>
       </w:r>
     </w:p>
     <w:p>
@@ -783,6 +662,304 @@
             </a:graphic>
           </wp:inline>
         </w:drawing>
+      </w:r>
+    </w:p>
+    <w:p>
+      <w:pPr>
+        <w:contextualSpacing/>
+      </w:pPr>
+    </w:p>
+    <w:p>
+      <w:pPr>
+        <w:contextualSpacing/>
+      </w:pPr>
+      <w:r>
+        <w:t xml:space="preserve">Fixed these codes and reoutput rosetta.csv, now 4 broken links remain in rm682 after running. </w:t>
+      </w:r>
+    </w:p>
+    <w:p>
+      <w:pPr>
+        <w:contextualSpacing/>
+      </w:pPr>
+      <w:r>
+        <w:t>ST’s version of hunts</w:t>
+      </w:r>
+    </w:p>
+    <w:p>
+      <w:pPr>
+        <w:contextualSpacing/>
+      </w:pPr>
+      <w:r>
+        <w:t>Road</w:t>
+      </w:r>
+    </w:p>
+    <w:p>
+      <w:pPr>
+        <w:contextualSpacing/>
+      </w:pPr>
+      <w:r>
+        <w:t>Railroads</w:t>
+      </w:r>
+    </w:p>
+    <w:p>
+      <w:pPr>
+        <w:contextualSpacing/>
+      </w:pPr>
+      <w:r>
+        <w:t>NPS Park Bnd</w:t>
+      </w:r>
+    </w:p>
+    <w:p>
+      <w:pPr>
+        <w:contextualSpacing/>
+      </w:pPr>
+    </w:p>
+    <w:p>
+      <w:pPr>
+        <w:contextualSpacing/>
+      </w:pPr>
+      <w:r>
+        <w:t xml:space="preserve">Tried ds123, for some reason arctic circle is causing terminal error, </w:t>
+      </w:r>
+    </w:p>
+    <w:p>
+      <w:pPr>
+        <w:contextualSpacing/>
+      </w:pPr>
+      <w:r>
+        <w:t xml:space="preserve">Odd, because can manualy update data source. </w:t>
+      </w:r>
+    </w:p>
+    <w:p>
+      <w:pPr>
+        <w:contextualSpacing/>
+      </w:pPr>
+      <w:r>
+        <w:t>Is it related to pgdb?</w:t>
+      </w:r>
+      <w:r>
+        <w:t xml:space="preserve"> No. tried exporting to shp, runs but </w:t>
+      </w:r>
+      <w:r>
+        <w:t>link remains broken</w:t>
+      </w:r>
+      <w:r>
+        <w:t xml:space="preserve">. Fix broken link </w:t>
+      </w:r>
+    </w:p>
+    <w:p>
+      <w:pPr>
+        <w:contextualSpacing/>
+      </w:pPr>
+      <w:r>
+        <w:t>**Remove</w:t>
+      </w:r>
+      <w:r>
+        <w:t>d</w:t>
+      </w:r>
+      <w:r>
+        <w:t xml:space="preserve"> from brkn link table, i.e. set to review. </w:t>
+      </w:r>
+    </w:p>
+    <w:p>
+      <w:pPr>
+        <w:contextualSpacing/>
+      </w:pPr>
+    </w:p>
+    <w:p>
+      <w:pPr>
+        <w:contextualSpacing/>
+      </w:pPr>
+      <w:r>
+        <w:t>11/9/20</w:t>
+      </w:r>
+    </w:p>
+    <w:p>
+      <w:pPr>
+        <w:contextualSpacing/>
+      </w:pPr>
+      <w:r>
+        <w:t xml:space="preserve">Try running on a handful of maps. </w:t>
+      </w:r>
+    </w:p>
+    <w:p>
+      <w:pPr>
+        <w:contextualSpacing/>
+      </w:pPr>
+      <w:r>
+        <w:tab/>
+        <w:t>Terminal errors?</w:t>
+      </w:r>
+    </w:p>
+    <w:p>
+      <w:pPr>
+        <w:contextualSpacing/>
+      </w:pPr>
+      <w:r>
+        <w:tab/>
+        <w:t xml:space="preserve">Which are common data sources still required. </w:t>
+      </w:r>
+    </w:p>
+    <w:p>
+      <w:pPr>
+        <w:contextualSpacing/>
+      </w:pPr>
+      <w:r>
+        <w:tab/>
+        <w:t>Also, does hunts layer update so long as not non existnent version?</w:t>
+      </w:r>
+    </w:p>
+    <w:p>
+      <w:pPr>
+        <w:contextualSpacing/>
+      </w:pPr>
+      <w:r>
+        <w:t>CA and CUA aren’t updating for some reason</w:t>
+      </w:r>
+    </w:p>
+    <w:p>
+      <w:pPr>
+        <w:contextualSpacing/>
+      </w:pPr>
+      <w:r>
+        <w:tab/>
+        <w:t>These both should be from the Special Area FC of wcgis</w:t>
+      </w:r>
+    </w:p>
+    <w:p>
+      <w:pPr>
+        <w:contextualSpacing/>
+      </w:pPr>
+      <w:r>
+        <w:tab/>
+      </w:r>
+      <w:r>
+        <w:tab/>
+        <w:t xml:space="preserve">Apparently the link is pointing to userdata/temp, eventhough default version. </w:t>
+      </w:r>
+    </w:p>
+    <w:p>
+      <w:pPr>
+        <w:contextualSpacing/>
+      </w:pPr>
+      <w:r>
+        <w:tab/>
+      </w:r>
+      <w:r>
+        <w:tab/>
+        <w:t xml:space="preserve">Seems arc defaults to looking in userdata temp, for some datasources that no longer exist. </w:t>
+      </w:r>
+    </w:p>
+    <w:p>
+      <w:pPr>
+        <w:contextualSpacing/>
+      </w:pPr>
+      <w:r>
+        <w:tab/>
+      </w:r>
+      <w:r>
+        <w:tab/>
+      </w:r>
+      <w:r>
+        <w:tab/>
+        <w:t xml:space="preserve">The trouble is the specifics of this temp directory change with every windows login, so using one perm rosestta file is challenging. Shifting target. Broken link keeps changing. </w:t>
+      </w:r>
+    </w:p>
+    <w:p>
+      <w:pPr>
+        <w:contextualSpacing/>
+      </w:pPr>
+      <w:r>
+        <w:tab/>
+        <w:t>Solutions:</w:t>
+      </w:r>
+    </w:p>
+    <w:p>
+      <w:pPr>
+        <w:contextualSpacing/>
+      </w:pPr>
+      <w:r>
+        <w:tab/>
+      </w:r>
+      <w:r>
+        <w:tab/>
+        <w:t xml:space="preserve">Manually edit rosetta file before running each session. To current temp directory. </w:t>
+      </w:r>
+    </w:p>
+    <w:p>
+      <w:pPr>
+        <w:contextualSpacing/>
+      </w:pPr>
+      <w:r>
+        <w:tab/>
+      </w:r>
+      <w:r>
+        <w:tab/>
+        <w:t>Change arcmap settings to static location for broken links</w:t>
+      </w:r>
+    </w:p>
+    <w:p>
+      <w:pPr>
+        <w:contextualSpacing/>
+      </w:pPr>
+      <w:r>
+        <w:tab/>
+      </w:r>
+      <w:r>
+        <w:tab/>
+        <w:t>Incorporate wildcards</w:t>
+      </w:r>
+    </w:p>
+    <w:p>
+      <w:pPr>
+        <w:contextualSpacing/>
+      </w:pPr>
+      <w:r>
+        <w:tab/>
+      </w:r>
+      <w:r>
+        <w:tab/>
+        <w:t>Another option could be to use a ReplaceDataSource instead of findAndRepalceWorkspace</w:t>
+      </w:r>
+    </w:p>
+    <w:p>
+      <w:pPr>
+        <w:contextualSpacing/>
+      </w:pPr>
+      <w:r>
+        <w:lastRenderedPageBreak/>
+        <w:t>11/10/20</w:t>
+      </w:r>
+    </w:p>
+    <w:p>
+      <w:pPr>
+        <w:contextualSpacing/>
+      </w:pPr>
+    </w:p>
+    <w:p>
+      <w:pPr>
+        <w:contextualSpacing/>
+      </w:pPr>
+      <w:r>
+        <w:t xml:space="preserve">First solution worked well. Used find and replace on rosetta file to update temp folder to current temp folder for windows session.  Find </w:t>
+      </w:r>
+      <w:r>
+        <w:tab/>
+      </w:r>
+      <w:r>
+        <w:tab/>
+      </w:r>
+      <w:r>
+        <w:t>C:\Users\jdmumm\AppData\Local\Temp\</w:t>
+      </w:r>
+      <w:r>
+        <w:rPr>
+          <w:highlight w:val="yellow"/>
+        </w:rPr>
+        <w:t>16\arc6107\</w:t>
+      </w:r>
+      <w:r>
+        <w:t xml:space="preserve"> and replace with xx\arcxxxx</w:t>
       </w:r>
     </w:p>
     <w:sectPr>

</xml_diff>

<commit_message>
truncate broken paths to allow for ephemeral temp sde connections created if version no longer exists.
</commit_message>
<xml_diff>
--- a/notes/Troubleshooting update scripts.docx
+++ b/notes/Troubleshooting update scripts.docx
@@ -64,8 +64,13 @@
         <w:t>Duded impact</w:t>
       </w:r>
       <w:r>
-        <w:t xml:space="preserve"> - gdb</w:t>
-      </w:r>
+        <w:t xml:space="preserve"> - </w:t>
+      </w:r>
+      <w:proofErr w:type="spellStart"/>
+      <w:r>
+        <w:t>gdb</w:t>
+      </w:r>
+      <w:proofErr w:type="spellEnd"/>
     </w:p>
     <w:p>
       <w:pPr>
@@ -91,8 +96,21 @@
     </w:p>
     <w:p>
       <w:r>
-        <w:t>And othethes but non from wcgis</w:t>
-      </w:r>
+        <w:t xml:space="preserve">And </w:t>
+      </w:r>
+      <w:proofErr w:type="spellStart"/>
+      <w:r>
+        <w:t>othethes</w:t>
+      </w:r>
+      <w:proofErr w:type="spellEnd"/>
+      <w:r>
+        <w:t xml:space="preserve"> but non from </w:t>
+      </w:r>
+      <w:proofErr w:type="spellStart"/>
+      <w:r>
+        <w:t>wcgis</w:t>
+      </w:r>
+      <w:proofErr w:type="spellEnd"/>
     </w:p>
     <w:p>
       <w:pPr>
@@ -185,8 +203,37 @@
         <w:contextualSpacing/>
       </w:pPr>
       <w:r>
-        <w:t>Oddly orig rm682 mxd is looking for wcgis in appdata</w:t>
-      </w:r>
+        <w:t xml:space="preserve">Oddly </w:t>
+      </w:r>
+      <w:proofErr w:type="spellStart"/>
+      <w:r>
+        <w:t>orig</w:t>
+      </w:r>
+      <w:proofErr w:type="spellEnd"/>
+      <w:r>
+        <w:t xml:space="preserve"> rm682 </w:t>
+      </w:r>
+      <w:proofErr w:type="spellStart"/>
+      <w:r>
+        <w:t>mxd</w:t>
+      </w:r>
+      <w:proofErr w:type="spellEnd"/>
+      <w:r>
+        <w:t xml:space="preserve"> is looking for </w:t>
+      </w:r>
+      <w:proofErr w:type="spellStart"/>
+      <w:r>
+        <w:t>wcgis</w:t>
+      </w:r>
+      <w:proofErr w:type="spellEnd"/>
+      <w:r>
+        <w:t xml:space="preserve"> in </w:t>
+      </w:r>
+      <w:proofErr w:type="spellStart"/>
+      <w:r>
+        <w:t>appdata</w:t>
+      </w:r>
+      <w:proofErr w:type="spellEnd"/>
     </w:p>
     <w:p>
       <w:pPr>
@@ -238,7 +285,15 @@
         <w:contextualSpacing/>
       </w:pPr>
       <w:r>
-        <w:t xml:space="preserve">Broken ss doesn’t have any </w:t>
+        <w:t xml:space="preserve">Broken ss </w:t>
+      </w:r>
+      <w:proofErr w:type="gramStart"/>
+      <w:r>
+        <w:t>doesn’t</w:t>
+      </w:r>
+      <w:proofErr w:type="gramEnd"/>
+      <w:r>
+        <w:t xml:space="preserve"> have any </w:t>
       </w:r>
       <w:r>
         <w:rPr>
@@ -258,8 +313,13 @@
         <w:t>files, only …\Temp\16</w:t>
       </w:r>
       <w:r>
-        <w:t>, including this near mtch</w:t>
-      </w:r>
+        <w:t xml:space="preserve">, including this near </w:t>
+      </w:r>
+      <w:proofErr w:type="spellStart"/>
+      <w:r>
+        <w:t>mtch</w:t>
+      </w:r>
+      <w:proofErr w:type="spellEnd"/>
     </w:p>
     <w:p>
       <w:pPr>
@@ -335,7 +395,15 @@
         <w:contextualSpacing/>
       </w:pPr>
       <w:r>
-        <w:t>Trouble is running the brokenlink tool the next day I get this as the broken link:</w:t>
+        <w:t xml:space="preserve">Trouble is running the </w:t>
+      </w:r>
+      <w:proofErr w:type="spellStart"/>
+      <w:r>
+        <w:t>brokenlink</w:t>
+      </w:r>
+      <w:proofErr w:type="spellEnd"/>
+      <w:r>
+        <w:t xml:space="preserve"> tool the next day I get this as the broken link:</w:t>
       </w:r>
     </w:p>
     <w:p>
@@ -379,7 +447,15 @@
         <w:contextualSpacing/>
       </w:pPr>
       <w:r>
-        <w:t xml:space="preserve">… and then a few minutes later copying the mxd to a new folder I get this: </w:t>
+        <w:t xml:space="preserve">… and then a few minutes later copying the </w:t>
+      </w:r>
+      <w:proofErr w:type="spellStart"/>
+      <w:r>
+        <w:t>mxd</w:t>
+      </w:r>
+      <w:proofErr w:type="spellEnd"/>
+      <w:r>
+        <w:t xml:space="preserve"> to a new folder I get this: </w:t>
       </w:r>
       <w:r>
         <w:t>C:\Users\jdmumm\AppData\Local\Temp\</w:t>
@@ -404,15 +480,31 @@
         <w:contextualSpacing/>
       </w:pPr>
       <w:r>
-        <w:t>Running again in same folder, broken path stays the same ie temp27\arc1786</w:t>
-      </w:r>
-    </w:p>
-    <w:p>
-      <w:pPr>
-        <w:contextualSpacing/>
-      </w:pPr>
-      <w:r>
-        <w:t>Running again on copy in the same folder path stays the same : 27</w:t>
+        <w:t xml:space="preserve">Running again in same folder, broken path stays the same </w:t>
+      </w:r>
+      <w:proofErr w:type="spellStart"/>
+      <w:r>
+        <w:t>ie</w:t>
+      </w:r>
+      <w:proofErr w:type="spellEnd"/>
+      <w:r>
+        <w:t xml:space="preserve"> temp27\arc1786</w:t>
+      </w:r>
+    </w:p>
+    <w:p>
+      <w:pPr>
+        <w:contextualSpacing/>
+      </w:pPr>
+      <w:r>
+        <w:t xml:space="preserve">Running again on copy in the same folder path stays the </w:t>
+      </w:r>
+      <w:proofErr w:type="gramStart"/>
+      <w:r>
+        <w:t>same :</w:t>
+      </w:r>
+      <w:proofErr w:type="gramEnd"/>
+      <w:r>
+        <w:t xml:space="preserve"> 27</w:t>
       </w:r>
     </w:p>
     <w:p>
@@ -467,8 +559,13 @@
       <w:pPr>
         <w:contextualSpacing/>
       </w:pPr>
-      <w:r>
-        <w:t xml:space="preserve">Soloutions: </w:t>
+      <w:proofErr w:type="spellStart"/>
+      <w:r>
+        <w:t>Soloutions</w:t>
+      </w:r>
+      <w:proofErr w:type="spellEnd"/>
+      <w:r>
+        <w:t xml:space="preserve">: </w:t>
       </w:r>
     </w:p>
     <w:p>
@@ -526,31 +623,55 @@
       </w:pPr>
       <w:r>
         <w:tab/>
-        <w:t xml:space="preserve">A – The other hunt layer is default and wasn’t broken to begin with. </w:t>
-      </w:r>
-    </w:p>
-    <w:p>
-      <w:pPr>
-        <w:contextualSpacing/>
-      </w:pPr>
-    </w:p>
-    <w:p>
-      <w:pPr>
-        <w:contextualSpacing/>
-      </w:pPr>
-      <w:r>
-        <w:t xml:space="preserve">Why didn’t subunits get fixed. </w:t>
-      </w:r>
-    </w:p>
-    <w:p>
-      <w:pPr>
-        <w:contextualSpacing/>
-      </w:pPr>
-      <w:r>
-        <w:t>Codes messed up on inventory working</w:t>
-      </w:r>
-      <w:r>
-        <w:t>for codes 149 to 156</w:t>
+        <w:t xml:space="preserve">A – The other hunt layer is default and </w:t>
+      </w:r>
+      <w:proofErr w:type="gramStart"/>
+      <w:r>
+        <w:t>wasn’t</w:t>
+      </w:r>
+      <w:proofErr w:type="gramEnd"/>
+      <w:r>
+        <w:t xml:space="preserve"> broken to begin with. </w:t>
+      </w:r>
+    </w:p>
+    <w:p>
+      <w:pPr>
+        <w:contextualSpacing/>
+      </w:pPr>
+    </w:p>
+    <w:p>
+      <w:pPr>
+        <w:contextualSpacing/>
+      </w:pPr>
+      <w:r>
+        <w:t xml:space="preserve">Why </w:t>
+      </w:r>
+      <w:proofErr w:type="gramStart"/>
+      <w:r>
+        <w:t>didn’t</w:t>
+      </w:r>
+      <w:proofErr w:type="gramEnd"/>
+      <w:r>
+        <w:t xml:space="preserve"> subunits get fixed. </w:t>
+      </w:r>
+    </w:p>
+    <w:p>
+      <w:pPr>
+        <w:contextualSpacing/>
+      </w:pPr>
+      <w:r>
+        <w:t xml:space="preserve">Codes messed up on inventory </w:t>
+      </w:r>
+      <w:proofErr w:type="spellStart"/>
+      <w:r>
+        <w:t>working</w:t>
+      </w:r>
+      <w:r>
+        <w:t>for</w:t>
+      </w:r>
+      <w:proofErr w:type="spellEnd"/>
+      <w:r>
+        <w:t xml:space="preserve"> codes 149 to 156</w:t>
       </w:r>
     </w:p>
     <w:p>
@@ -674,7 +795,15 @@
         <w:contextualSpacing/>
       </w:pPr>
       <w:r>
-        <w:t xml:space="preserve">Fixed these codes and reoutput rosetta.csv, now 4 broken links remain in rm682 after running. </w:t>
+        <w:t xml:space="preserve">Fixed these codes and </w:t>
+      </w:r>
+      <w:proofErr w:type="spellStart"/>
+      <w:r>
+        <w:t>reoutput</w:t>
+      </w:r>
+      <w:proofErr w:type="spellEnd"/>
+      <w:r>
+        <w:t xml:space="preserve"> rosetta.csv, now 4 broken links remain in rm682 after running. </w:t>
       </w:r>
     </w:p>
     <w:p>
@@ -706,8 +835,13 @@
         <w:contextualSpacing/>
       </w:pPr>
       <w:r>
-        <w:t>NPS Park Bnd</w:t>
-      </w:r>
+        <w:t xml:space="preserve">NPS Park </w:t>
+      </w:r>
+      <w:proofErr w:type="spellStart"/>
+      <w:r>
+        <w:t>Bnd</w:t>
+      </w:r>
+      <w:proofErr w:type="spellEnd"/>
     </w:p>
     <w:p>
       <w:pPr>
@@ -727,18 +861,42 @@
         <w:contextualSpacing/>
       </w:pPr>
       <w:r>
-        <w:t xml:space="preserve">Odd, because can manualy update data source. </w:t>
-      </w:r>
-    </w:p>
-    <w:p>
-      <w:pPr>
-        <w:contextualSpacing/>
-      </w:pPr>
-      <w:r>
-        <w:t>Is it related to pgdb?</w:t>
-      </w:r>
-      <w:r>
-        <w:t xml:space="preserve"> No. tried exporting to shp, runs but </w:t>
+        <w:t xml:space="preserve">Odd, because can </w:t>
+      </w:r>
+      <w:proofErr w:type="spellStart"/>
+      <w:r>
+        <w:t>manualy</w:t>
+      </w:r>
+      <w:proofErr w:type="spellEnd"/>
+      <w:r>
+        <w:t xml:space="preserve"> update data source. </w:t>
+      </w:r>
+    </w:p>
+    <w:p>
+      <w:pPr>
+        <w:contextualSpacing/>
+      </w:pPr>
+      <w:r>
+        <w:t xml:space="preserve">Is it related to </w:t>
+      </w:r>
+      <w:proofErr w:type="spellStart"/>
+      <w:r>
+        <w:t>pgdb</w:t>
+      </w:r>
+      <w:proofErr w:type="spellEnd"/>
+      <w:r>
+        <w:t>?</w:t>
+      </w:r>
+      <w:r>
+        <w:t xml:space="preserve"> No. tried exporting to </w:t>
+      </w:r>
+      <w:proofErr w:type="spellStart"/>
+      <w:r>
+        <w:t>shp</w:t>
+      </w:r>
+      <w:proofErr w:type="spellEnd"/>
+      <w:r>
+        <w:t xml:space="preserve">, runs but </w:t>
       </w:r>
       <w:r>
         <w:t>link remains broken</w:t>
@@ -758,7 +916,15 @@
         <w:t>d</w:t>
       </w:r>
       <w:r>
-        <w:t xml:space="preserve"> from brkn link table, i.e. set to review. </w:t>
+        <w:t xml:space="preserve"> from </w:t>
+      </w:r>
+      <w:proofErr w:type="spellStart"/>
+      <w:r>
+        <w:t>brkn</w:t>
+      </w:r>
+      <w:proofErr w:type="spellEnd"/>
+      <w:r>
+        <w:t xml:space="preserve"> link table, i.e. set to review. </w:t>
       </w:r>
     </w:p>
     <w:p>
@@ -806,63 +972,131 @@
       </w:pPr>
       <w:r>
         <w:tab/>
-        <w:t>Also, does hunts layer update so long as not non existnent version?</w:t>
-      </w:r>
-    </w:p>
-    <w:p>
-      <w:pPr>
-        <w:contextualSpacing/>
-      </w:pPr>
-      <w:r>
-        <w:t>CA and CUA aren’t updating for some reason</w:t>
-      </w:r>
-    </w:p>
-    <w:p>
-      <w:pPr>
-        <w:contextualSpacing/>
-      </w:pPr>
-      <w:r>
-        <w:tab/>
-        <w:t>These both should be from the Special Area FC of wcgis</w:t>
-      </w:r>
-    </w:p>
-    <w:p>
-      <w:pPr>
-        <w:contextualSpacing/>
-      </w:pPr>
-      <w:r>
-        <w:tab/>
-      </w:r>
-      <w:r>
-        <w:tab/>
-        <w:t xml:space="preserve">Apparently the link is pointing to userdata/temp, eventhough default version. </w:t>
-      </w:r>
-    </w:p>
-    <w:p>
-      <w:pPr>
-        <w:contextualSpacing/>
-      </w:pPr>
-      <w:r>
-        <w:tab/>
-      </w:r>
-      <w:r>
-        <w:tab/>
-        <w:t xml:space="preserve">Seems arc defaults to looking in userdata temp, for some datasources that no longer exist. </w:t>
-      </w:r>
-    </w:p>
-    <w:p>
-      <w:pPr>
-        <w:contextualSpacing/>
-      </w:pPr>
-      <w:r>
-        <w:tab/>
-      </w:r>
-      <w:r>
-        <w:tab/>
-      </w:r>
-      <w:r>
-        <w:tab/>
-        <w:t xml:space="preserve">The trouble is the specifics of this temp directory change with every windows login, so using one perm rosestta file is challenging. Shifting target. Broken link keeps changing. </w:t>
+        <w:t xml:space="preserve">Also, does hunts layer update so long as not non </w:t>
+      </w:r>
+      <w:proofErr w:type="spellStart"/>
+      <w:r>
+        <w:t>existnent</w:t>
+      </w:r>
+      <w:proofErr w:type="spellEnd"/>
+      <w:r>
+        <w:t xml:space="preserve"> version?</w:t>
+      </w:r>
+    </w:p>
+    <w:p>
+      <w:pPr>
+        <w:contextualSpacing/>
+      </w:pPr>
+      <w:r>
+        <w:t xml:space="preserve">CA and CUA </w:t>
+      </w:r>
+      <w:proofErr w:type="gramStart"/>
+      <w:r>
+        <w:t>aren’t</w:t>
+      </w:r>
+      <w:proofErr w:type="gramEnd"/>
+      <w:r>
+        <w:t xml:space="preserve"> updating for some reason</w:t>
+      </w:r>
+    </w:p>
+    <w:p>
+      <w:pPr>
+        <w:contextualSpacing/>
+      </w:pPr>
+      <w:r>
+        <w:tab/>
+        <w:t xml:space="preserve">These both should be from the Special Area FC of </w:t>
+      </w:r>
+      <w:proofErr w:type="spellStart"/>
+      <w:r>
+        <w:t>wcgis</w:t>
+      </w:r>
+      <w:proofErr w:type="spellEnd"/>
+    </w:p>
+    <w:p>
+      <w:pPr>
+        <w:contextualSpacing/>
+      </w:pPr>
+      <w:r>
+        <w:tab/>
+      </w:r>
+      <w:r>
+        <w:tab/>
+      </w:r>
+      <w:proofErr w:type="gramStart"/>
+      <w:r>
+        <w:t>Apparently</w:t>
+      </w:r>
+      <w:proofErr w:type="gramEnd"/>
+      <w:r>
+        <w:t xml:space="preserve"> the link is pointing to </w:t>
+      </w:r>
+      <w:proofErr w:type="spellStart"/>
+      <w:r>
+        <w:t>userdata</w:t>
+      </w:r>
+      <w:proofErr w:type="spellEnd"/>
+      <w:r>
+        <w:t xml:space="preserve">/temp, </w:t>
+      </w:r>
+      <w:proofErr w:type="spellStart"/>
+      <w:r>
+        <w:t>eventhough</w:t>
+      </w:r>
+      <w:proofErr w:type="spellEnd"/>
+      <w:r>
+        <w:t xml:space="preserve"> default version. </w:t>
+      </w:r>
+    </w:p>
+    <w:p>
+      <w:pPr>
+        <w:contextualSpacing/>
+      </w:pPr>
+      <w:r>
+        <w:tab/>
+      </w:r>
+      <w:r>
+        <w:tab/>
+        <w:t xml:space="preserve">Seems arc defaults to looking in </w:t>
+      </w:r>
+      <w:proofErr w:type="spellStart"/>
+      <w:r>
+        <w:t>userdata</w:t>
+      </w:r>
+      <w:proofErr w:type="spellEnd"/>
+      <w:r>
+        <w:t xml:space="preserve"> temp, for some </w:t>
+      </w:r>
+      <w:proofErr w:type="spellStart"/>
+      <w:r>
+        <w:t>datasources</w:t>
+      </w:r>
+      <w:proofErr w:type="spellEnd"/>
+      <w:r>
+        <w:t xml:space="preserve"> that no longer exist. </w:t>
+      </w:r>
+    </w:p>
+    <w:p>
+      <w:pPr>
+        <w:contextualSpacing/>
+      </w:pPr>
+      <w:r>
+        <w:tab/>
+      </w:r>
+      <w:r>
+        <w:tab/>
+      </w:r>
+      <w:r>
+        <w:tab/>
+        <w:t xml:space="preserve">The trouble is the specifics of this temp directory change with every windows login, so using one perm </w:t>
+      </w:r>
+      <w:proofErr w:type="spellStart"/>
+      <w:r>
+        <w:t>rosestta</w:t>
+      </w:r>
+      <w:proofErr w:type="spellEnd"/>
+      <w:r>
+        <w:t xml:space="preserve"> file is challenging. Shifting target. Broken link keeps changing. </w:t>
       </w:r>
     </w:p>
     <w:p>
@@ -883,19 +1117,35 @@
       </w:r>
       <w:r>
         <w:tab/>
-        <w:t xml:space="preserve">Manually edit rosetta file before running each session. To current temp directory. </w:t>
-      </w:r>
-    </w:p>
-    <w:p>
-      <w:pPr>
-        <w:contextualSpacing/>
-      </w:pPr>
-      <w:r>
-        <w:tab/>
-      </w:r>
-      <w:r>
-        <w:tab/>
-        <w:t>Change arcmap settings to static location for broken links</w:t>
+        <w:t xml:space="preserve">Manually edit </w:t>
+      </w:r>
+      <w:proofErr w:type="spellStart"/>
+      <w:r>
+        <w:t>rosetta</w:t>
+      </w:r>
+      <w:proofErr w:type="spellEnd"/>
+      <w:r>
+        <w:t xml:space="preserve"> file before running each session. To current temp directory. </w:t>
+      </w:r>
+    </w:p>
+    <w:p>
+      <w:pPr>
+        <w:contextualSpacing/>
+      </w:pPr>
+      <w:r>
+        <w:tab/>
+      </w:r>
+      <w:r>
+        <w:tab/>
+        <w:t xml:space="preserve">Change </w:t>
+      </w:r>
+      <w:proofErr w:type="spellStart"/>
+      <w:r>
+        <w:t>arcmap</w:t>
+      </w:r>
+      <w:proofErr w:type="spellEnd"/>
+      <w:r>
+        <w:t xml:space="preserve"> settings to static location for broken links</w:t>
       </w:r>
     </w:p>
     <w:p>
@@ -919,8 +1169,21 @@
       </w:r>
       <w:r>
         <w:tab/>
-        <w:t>Another option could be to use a ReplaceDataSource instead of findAndRepalceWorkspace</w:t>
-      </w:r>
+        <w:t xml:space="preserve">Another option could be to use a </w:t>
+      </w:r>
+      <w:proofErr w:type="spellStart"/>
+      <w:r>
+        <w:t>ReplaceDataSource</w:t>
+      </w:r>
+      <w:proofErr w:type="spellEnd"/>
+      <w:r>
+        <w:t xml:space="preserve"> instead of </w:t>
+      </w:r>
+      <w:proofErr w:type="spellStart"/>
+      <w:r>
+        <w:t>findAndRepalceWorkspace</w:t>
+      </w:r>
+      <w:proofErr w:type="spellEnd"/>
     </w:p>
     <w:p>
       <w:pPr>
@@ -941,7 +1204,15 @@
         <w:contextualSpacing/>
       </w:pPr>
       <w:r>
-        <w:t xml:space="preserve">First solution worked well. Used find and replace on rosetta file to update temp folder to current temp folder for windows session.  Find </w:t>
+        <w:t xml:space="preserve">First solution worked well. Used find and replace on </w:t>
+      </w:r>
+      <w:proofErr w:type="spellStart"/>
+      <w:r>
+        <w:t>rosetta</w:t>
+      </w:r>
+      <w:proofErr w:type="spellEnd"/>
+      <w:r>
+        <w:t xml:space="preserve"> file to update temp folder to current temp folder for windows session.  Find </w:t>
       </w:r>
       <w:r>
         <w:tab/>
@@ -959,7 +1230,1660 @@
         <w:t>16\arc6107\</w:t>
       </w:r>
       <w:r>
-        <w:t xml:space="preserve"> and replace with xx\arcxxxx</w:t>
+        <w:t xml:space="preserve"> and replace with xx\</w:t>
+      </w:r>
+      <w:proofErr w:type="spellStart"/>
+      <w:r>
+        <w:t>arcxxxx</w:t>
+      </w:r>
+      <w:proofErr w:type="spellEnd"/>
+    </w:p>
+    <w:p>
+      <w:pPr>
+        <w:contextualSpacing/>
+      </w:pPr>
+    </w:p>
+    <w:p>
+      <w:pPr>
+        <w:contextualSpacing/>
+      </w:pPr>
+      <w:r>
+        <w:t>11/16/20</w:t>
+      </w:r>
+    </w:p>
+    <w:p>
+      <w:pPr>
+        <w:contextualSpacing/>
+      </w:pPr>
+      <w:r>
+        <w:t xml:space="preserve">Could eliminate shifting </w:t>
+      </w:r>
+      <w:proofErr w:type="gramStart"/>
+      <w:r>
+        <w:t>two digit</w:t>
+      </w:r>
+      <w:proofErr w:type="gramEnd"/>
+      <w:r>
+        <w:t xml:space="preserve"> subdirectory under Temp by changing a windows setting on the </w:t>
+      </w:r>
+      <w:proofErr w:type="spellStart"/>
+      <w:r>
+        <w:t>jnu</w:t>
+      </w:r>
+      <w:proofErr w:type="spellEnd"/>
+      <w:r>
+        <w:t xml:space="preserve"> server. Computer configuration, admin templates, windows </w:t>
+      </w:r>
+      <w:proofErr w:type="spellStart"/>
+      <w:r>
+        <w:t>componens</w:t>
+      </w:r>
+      <w:proofErr w:type="spellEnd"/>
+      <w:r>
+        <w:t xml:space="preserve">, terminal services, temporary folder, do not use temp folder per session. Or running on local machine, because these </w:t>
+      </w:r>
+      <w:proofErr w:type="gramStart"/>
+      <w:r>
+        <w:t>two digit</w:t>
+      </w:r>
+      <w:proofErr w:type="gramEnd"/>
+      <w:r>
+        <w:t xml:space="preserve"> subfolders are not created on my own machine.  </w:t>
+      </w:r>
+      <w:hyperlink r:id="rId9" w:history="1">
+        <w:r>
+          <w:rPr>
+            <w:rStyle w:val="Hyperlink"/>
+          </w:rPr>
+          <w:t>https://getadmx.com/?Category=Windows_10_2016&amp;Policy=Microsoft.Policies.TerminalServer::TS_TEMP_PER_SESSION</w:t>
+        </w:r>
+      </w:hyperlink>
+    </w:p>
+    <w:p>
+      <w:pPr>
+        <w:contextualSpacing/>
+      </w:pPr>
+      <w:hyperlink r:id="rId10" w:history="1">
+        <w:r>
+          <w:rPr>
+            <w:rStyle w:val="Hyperlink"/>
+          </w:rPr>
+          <w:t>https://devblogs.microsoft.com/oldnewthing/20110125-00/?p=11673</w:t>
+        </w:r>
+      </w:hyperlink>
+    </w:p>
+    <w:p>
+      <w:pPr>
+        <w:contextualSpacing/>
+      </w:pPr>
+      <w:hyperlink r:id="rId11" w:history="1">
+        <w:r>
+          <w:rPr>
+            <w:rStyle w:val="Hyperlink"/>
+          </w:rPr>
+          <w:t>https://docs.microsoft.com/en-us/previous-versions/windows/it-pro/windows-server-2003/cc759190(v=ws.10)?redirectedfrom=MSDN</w:t>
+        </w:r>
+      </w:hyperlink>
+    </w:p>
+    <w:p>
+      <w:pPr>
+        <w:contextualSpacing/>
+      </w:pPr>
+    </w:p>
+    <w:p>
+      <w:pPr>
+        <w:contextualSpacing/>
+      </w:pPr>
+      <w:r>
+        <w:t xml:space="preserve">However, even if eliminate </w:t>
+      </w:r>
+      <w:proofErr w:type="gramStart"/>
+      <w:r>
+        <w:t>2 digit</w:t>
+      </w:r>
+      <w:proofErr w:type="gramEnd"/>
+      <w:r>
+        <w:t xml:space="preserve"> subfolders, (either with setting change on </w:t>
+      </w:r>
+      <w:proofErr w:type="spellStart"/>
+      <w:r>
+        <w:t>jnu</w:t>
+      </w:r>
+      <w:proofErr w:type="spellEnd"/>
+      <w:r>
+        <w:t xml:space="preserve"> or using local machine) </w:t>
+      </w:r>
+      <w:r>
+        <w:t xml:space="preserve">the name of the next folder changes with every arc login. E.G. in above the arc6107 would change to something like arc97c5 with after restarting </w:t>
+      </w:r>
+      <w:proofErr w:type="spellStart"/>
+      <w:r>
+        <w:t>arcCatalog</w:t>
+      </w:r>
+      <w:proofErr w:type="spellEnd"/>
+      <w:r>
+        <w:t xml:space="preserve">. Also appears to differ between map and arc. </w:t>
+      </w:r>
+    </w:p>
+    <w:p>
+      <w:pPr>
+        <w:contextualSpacing/>
+      </w:pPr>
+    </w:p>
+    <w:p>
+      <w:pPr>
+        <w:contextualSpacing/>
+      </w:pPr>
+      <w:r>
+        <w:t xml:space="preserve">SO, </w:t>
+      </w:r>
+      <w:proofErr w:type="gramStart"/>
+      <w:r>
+        <w:t>it’s</w:t>
+      </w:r>
+      <w:proofErr w:type="gramEnd"/>
+      <w:r>
+        <w:t xml:space="preserve"> becoming more evident that solution to these </w:t>
+      </w:r>
+      <w:proofErr w:type="spellStart"/>
+      <w:r>
+        <w:t>shiftinging</w:t>
+      </w:r>
+      <w:proofErr w:type="spellEnd"/>
+      <w:r>
+        <w:t xml:space="preserve"> file names will involve wildcards. </w:t>
+      </w:r>
+    </w:p>
+    <w:p>
+      <w:pPr>
+        <w:contextualSpacing/>
+      </w:pPr>
+    </w:p>
+    <w:p>
+      <w:pPr>
+        <w:contextualSpacing/>
+      </w:pPr>
+      <w:r>
+        <w:t xml:space="preserve">Next steps: </w:t>
+      </w:r>
+    </w:p>
+    <w:p>
+      <w:pPr>
+        <w:contextualSpacing/>
+      </w:pPr>
+      <w:r>
+        <w:tab/>
+        <w:t xml:space="preserve">Would be nice to nail down exactly which layers are pointing to </w:t>
+      </w:r>
+      <w:proofErr w:type="gramStart"/>
+      <w:r>
+        <w:t>these temp folder</w:t>
+      </w:r>
+      <w:proofErr w:type="gramEnd"/>
+      <w:r>
+        <w:t xml:space="preserve">. </w:t>
+      </w:r>
+    </w:p>
+    <w:p>
+      <w:pPr>
+        <w:contextualSpacing/>
+      </w:pPr>
+      <w:r>
+        <w:tab/>
+      </w:r>
+      <w:r>
+        <w:tab/>
+        <w:t xml:space="preserve">On rm682, </w:t>
+      </w:r>
+      <w:proofErr w:type="gramStart"/>
+      <w:r>
+        <w:t>it’s</w:t>
+      </w:r>
+      <w:proofErr w:type="gramEnd"/>
+      <w:r>
+        <w:t xml:space="preserve"> only one of the hunt layers – the one point to sally’s version, which no longer exists. </w:t>
+      </w:r>
+    </w:p>
+    <w:p>
+      <w:pPr>
+        <w:contextualSpacing/>
+      </w:pPr>
+      <w:r>
+        <w:tab/>
+      </w:r>
+      <w:r>
+        <w:tab/>
+        <w:t xml:space="preserve">On comprehensive, </w:t>
+      </w:r>
+      <w:proofErr w:type="spellStart"/>
+      <w:r>
+        <w:t>mstly</w:t>
+      </w:r>
+      <w:proofErr w:type="spellEnd"/>
+      <w:r>
+        <w:t xml:space="preserve"> hunts and special areas, but also some common. All SDE</w:t>
+      </w:r>
+    </w:p>
+    <w:p>
+      <w:pPr>
+        <w:contextualSpacing/>
+      </w:pPr>
+      <w:r>
+        <w:tab/>
+      </w:r>
+      <w:r>
+        <w:tab/>
+        <w:t xml:space="preserve">Could </w:t>
+      </w:r>
+      <w:r>
+        <w:t>experiment to see exactly which types of broken links point here. – worth the time?</w:t>
+      </w:r>
+    </w:p>
+    <w:p>
+      <w:pPr>
+        <w:contextualSpacing/>
+      </w:pPr>
+      <w:r>
+        <w:tab/>
+      </w:r>
+      <w:r>
+        <w:tab/>
+      </w:r>
+      <w:r>
+        <w:tab/>
+        <w:t xml:space="preserve">New map, </w:t>
+      </w:r>
+      <w:proofErr w:type="spellStart"/>
+      <w:r>
+        <w:t>sde</w:t>
+      </w:r>
+      <w:proofErr w:type="spellEnd"/>
+      <w:r>
+        <w:t xml:space="preserve"> connection files in temp place. </w:t>
+      </w:r>
+    </w:p>
+    <w:p>
+      <w:pPr>
+        <w:contextualSpacing/>
+      </w:pPr>
+      <w:r>
+        <w:tab/>
+      </w:r>
+      <w:r>
+        <w:tab/>
+      </w:r>
+      <w:r>
+        <w:tab/>
+        <w:t xml:space="preserve">Move connection files. </w:t>
+      </w:r>
+    </w:p>
+    <w:p>
+      <w:pPr>
+        <w:contextualSpacing/>
+      </w:pPr>
+      <w:r>
+        <w:tab/>
+      </w:r>
+      <w:r>
+        <w:tab/>
+      </w:r>
+      <w:r>
+        <w:tab/>
+        <w:t xml:space="preserve">Does broken link point to temp folder? </w:t>
+      </w:r>
+    </w:p>
+    <w:p>
+      <w:pPr>
+        <w:contextualSpacing/>
+      </w:pPr>
+      <w:r>
+        <w:tab/>
+      </w:r>
+      <w:r>
+        <w:tab/>
+      </w:r>
+      <w:r>
+        <w:tab/>
+      </w:r>
+      <w:r>
+        <w:t xml:space="preserve">No broken link after moving </w:t>
+      </w:r>
+      <w:proofErr w:type="spellStart"/>
+      <w:r>
+        <w:t>sde</w:t>
+      </w:r>
+      <w:proofErr w:type="spellEnd"/>
+      <w:r>
+        <w:t xml:space="preserve">. </w:t>
+      </w:r>
+    </w:p>
+    <w:p>
+      <w:pPr>
+        <w:contextualSpacing/>
+      </w:pPr>
+      <w:r>
+        <w:tab/>
+      </w:r>
+      <w:r>
+        <w:tab/>
+      </w:r>
+      <w:r>
+        <w:tab/>
+        <w:t xml:space="preserve">MXD must store the </w:t>
+      </w:r>
+      <w:proofErr w:type="spellStart"/>
+      <w:r>
+        <w:t>db</w:t>
+      </w:r>
+      <w:proofErr w:type="spellEnd"/>
+      <w:r>
+        <w:t xml:space="preserve"> info and not need the connection file after initializing. </w:t>
+      </w:r>
+    </w:p>
+    <w:p>
+      <w:pPr>
+        <w:ind w:left="2160"/>
+        <w:contextualSpacing/>
+      </w:pPr>
+      <w:r>
+        <w:t xml:space="preserve">But can create broken link </w:t>
+      </w:r>
+      <w:proofErr w:type="spellStart"/>
+      <w:r>
+        <w:t>sde</w:t>
+      </w:r>
+      <w:proofErr w:type="spellEnd"/>
+      <w:r>
+        <w:t xml:space="preserve"> by pointing to version, then deleting version. This broken link points to that temp folder under </w:t>
+      </w:r>
+      <w:proofErr w:type="spellStart"/>
+      <w:r>
+        <w:t>usersdata</w:t>
+      </w:r>
+      <w:proofErr w:type="spellEnd"/>
+      <w:r>
+        <w:t xml:space="preserve">. </w:t>
+      </w:r>
+      <w:r>
+        <w:t>C:\Users\jdmumm\AppData\Local\Temp\42\arc3B69\f77c58df8bad8cd20d880ce2c92a1a53.sde\sde_wcgis_master.DBO.DWCMasters\sde_wcgis_master.DBO.DWCHunts</w:t>
+      </w:r>
+    </w:p>
+    <w:p>
+      <w:pPr>
+        <w:ind w:left="720"/>
+        <w:contextualSpacing/>
+      </w:pPr>
+      <w:r>
+        <w:t xml:space="preserve">Answer: the broken paths pointing the ephemeral </w:t>
+      </w:r>
+      <w:proofErr w:type="spellStart"/>
+      <w:r>
+        <w:t>appdata</w:t>
+      </w:r>
+      <w:proofErr w:type="spellEnd"/>
+      <w:r>
+        <w:t xml:space="preserve"> temp folder are created when a map is looking for </w:t>
+      </w:r>
+      <w:proofErr w:type="gramStart"/>
+      <w:r>
+        <w:t>an</w:t>
+      </w:r>
+      <w:proofErr w:type="gramEnd"/>
+      <w:r>
+        <w:t xml:space="preserve"> version of an </w:t>
+      </w:r>
+      <w:proofErr w:type="spellStart"/>
+      <w:r>
+        <w:t>sde</w:t>
+      </w:r>
+      <w:proofErr w:type="spellEnd"/>
+      <w:r>
+        <w:t xml:space="preserve"> that no longer exists. </w:t>
+      </w:r>
+    </w:p>
+    <w:p>
+      <w:pPr>
+        <w:contextualSpacing/>
+      </w:pPr>
+    </w:p>
+    <w:p>
+      <w:pPr>
+        <w:contextualSpacing/>
+      </w:pPr>
+      <w:r>
+        <w:rPr>
+          <w:b/>
+          <w:bCs/>
+        </w:rPr>
+        <w:t xml:space="preserve">Incorporate Wildcards to </w:t>
+      </w:r>
+      <w:proofErr w:type="spellStart"/>
+      <w:r>
+        <w:rPr>
+          <w:b/>
+          <w:bCs/>
+        </w:rPr>
+        <w:t>filepaths</w:t>
+      </w:r>
+      <w:proofErr w:type="spellEnd"/>
+      <w:r>
+        <w:rPr>
+          <w:b/>
+          <w:bCs/>
+        </w:rPr>
+        <w:t>.</w:t>
+      </w:r>
+      <w:r>
+        <w:t xml:space="preserve"> </w:t>
+      </w:r>
+    </w:p>
+    <w:p>
+      <w:pPr>
+        <w:contextualSpacing/>
+      </w:pPr>
+      <w:r>
+        <w:t xml:space="preserve">Replace highlighted portions with wildcards in the broken path field.   </w:t>
+      </w:r>
+    </w:p>
+    <w:p>
+      <w:pPr>
+        <w:spacing w:after="0" w:line="240" w:lineRule="auto"/>
+        <w:rPr>
+          <w:rFonts w:ascii="Calibri" w:eastAsia="Times New Roman" w:hAnsi="Calibri" w:cs="Calibri"/>
+          <w:color w:val="000000"/>
+        </w:rPr>
+      </w:pPr>
+      <w:r>
+        <w:rPr>
+          <w:rFonts w:ascii="Calibri" w:eastAsia="Times New Roman" w:hAnsi="Calibri" w:cs="Calibri"/>
+          <w:color w:val="000000"/>
+        </w:rPr>
+        <w:t>C:\Users\</w:t>
+      </w:r>
+      <w:r>
+        <w:rPr>
+          <w:rFonts w:ascii="Calibri" w:eastAsia="Times New Roman" w:hAnsi="Calibri" w:cs="Calibri"/>
+          <w:color w:val="000000"/>
+          <w:highlight w:val="yellow"/>
+        </w:rPr>
+        <w:t>jdmumm</w:t>
+      </w:r>
+      <w:r>
+        <w:rPr>
+          <w:rFonts w:ascii="Calibri" w:eastAsia="Times New Roman" w:hAnsi="Calibri" w:cs="Calibri"/>
+          <w:color w:val="000000"/>
+        </w:rPr>
+        <w:t>\AppData\Local\Temp\</w:t>
+      </w:r>
+      <w:r>
+        <w:rPr>
+          <w:rFonts w:ascii="Calibri" w:eastAsia="Times New Roman" w:hAnsi="Calibri" w:cs="Calibri"/>
+          <w:color w:val="000000"/>
+          <w:highlight w:val="yellow"/>
+        </w:rPr>
+        <w:t>16</w:t>
+      </w:r>
+      <w:r>
+        <w:rPr>
+          <w:rFonts w:ascii="Calibri" w:eastAsia="Times New Roman" w:hAnsi="Calibri" w:cs="Calibri"/>
+          <w:color w:val="000000"/>
+        </w:rPr>
+        <w:t>\</w:t>
+      </w:r>
+      <w:r>
+        <w:rPr>
+          <w:rFonts w:ascii="Calibri" w:eastAsia="Times New Roman" w:hAnsi="Calibri" w:cs="Calibri"/>
+          <w:color w:val="000000"/>
+          <w:highlight w:val="yellow"/>
+        </w:rPr>
+        <w:t>arc6107</w:t>
+      </w:r>
+      <w:r>
+        <w:rPr>
+          <w:rFonts w:ascii="Calibri" w:eastAsia="Times New Roman" w:hAnsi="Calibri" w:cs="Calibri"/>
+          <w:color w:val="000000"/>
+        </w:rPr>
+        <w:t>\08388ba868fa00edd9a2e0330e37366b.sde\sde_wcgis_master.DBO.DWCMasters\sde_wcgis_master.DBO.DWCHunts</w:t>
+      </w:r>
+    </w:p>
+    <w:p>
+      <w:pPr>
+        <w:spacing w:after="0" w:line="240" w:lineRule="auto"/>
+        <w:rPr>
+          <w:rFonts w:ascii="Calibri" w:eastAsia="Times New Roman" w:hAnsi="Calibri" w:cs="Calibri"/>
+          <w:color w:val="000000"/>
+        </w:rPr>
+      </w:pPr>
+    </w:p>
+    <w:p>
+      <w:pPr>
+        <w:spacing w:after="0" w:line="240" w:lineRule="auto"/>
+        <w:rPr>
+          <w:rFonts w:ascii="Calibri" w:eastAsia="Times New Roman" w:hAnsi="Calibri" w:cs="Calibri"/>
+          <w:color w:val="000000"/>
+        </w:rPr>
+      </w:pPr>
+      <w:r>
+        <w:rPr>
+          <w:rFonts w:ascii="Calibri" w:eastAsia="Times New Roman" w:hAnsi="Calibri" w:cs="Calibri"/>
+          <w:color w:val="000000"/>
+        </w:rPr>
+        <w:t xml:space="preserve">Try v simple case first. </w:t>
+      </w:r>
+    </w:p>
+    <w:p>
+      <w:pPr>
+        <w:spacing w:after="0" w:line="240" w:lineRule="auto"/>
+        <w:rPr>
+          <w:rFonts w:ascii="Calibri" w:eastAsia="Times New Roman" w:hAnsi="Calibri" w:cs="Calibri"/>
+          <w:color w:val="000000"/>
+        </w:rPr>
+      </w:pPr>
+      <w:r>
+        <w:rPr>
+          <w:rFonts w:ascii="Calibri" w:eastAsia="Times New Roman" w:hAnsi="Calibri" w:cs="Calibri"/>
+          <w:color w:val="000000"/>
+        </w:rPr>
+        <w:t xml:space="preserve">Determine which function is being used. </w:t>
+      </w:r>
+    </w:p>
+    <w:p>
+      <w:pPr>
+        <w:spacing w:after="0" w:line="240" w:lineRule="auto"/>
+        <w:rPr>
+          <w:rFonts w:ascii="Calibri" w:eastAsia="Times New Roman" w:hAnsi="Calibri" w:cs="Calibri"/>
+          <w:color w:val="000000"/>
+        </w:rPr>
+      </w:pPr>
+      <w:r>
+        <w:rPr>
+          <w:rFonts w:ascii="Calibri" w:eastAsia="Times New Roman" w:hAnsi="Calibri" w:cs="Calibri"/>
+          <w:color w:val="000000"/>
+        </w:rPr>
+        <w:t>246</w:t>
+      </w:r>
+      <w:r>
+        <w:rPr>
+          <w:rFonts w:ascii="Calibri" w:eastAsia="Times New Roman" w:hAnsi="Calibri" w:cs="Calibri"/>
+          <w:color w:val="000000"/>
+        </w:rPr>
+        <w:tab/>
+      </w:r>
+      <w:r>
+        <w:rPr>
+          <w:rFonts w:ascii="Calibri" w:eastAsia="Times New Roman" w:hAnsi="Calibri" w:cs="Calibri"/>
+          <w:color w:val="000000"/>
+        </w:rPr>
+        <w:tab/>
+      </w:r>
+      <w:r>
+        <w:rPr>
+          <w:rFonts w:ascii="Calibri" w:eastAsia="Times New Roman" w:hAnsi="Calibri" w:cs="Calibri"/>
+          <w:color w:val="000000"/>
+        </w:rPr>
+        <w:t xml:space="preserve">         </w:t>
+      </w:r>
+      <w:proofErr w:type="spellStart"/>
+      <w:proofErr w:type="gramStart"/>
+      <w:r>
+        <w:rPr>
+          <w:rFonts w:ascii="Calibri" w:eastAsia="Times New Roman" w:hAnsi="Calibri" w:cs="Calibri"/>
+          <w:color w:val="000000"/>
+        </w:rPr>
+        <w:t>lyr.findAndReplaceWorkspacePath</w:t>
+      </w:r>
+      <w:proofErr w:type="spellEnd"/>
+      <w:proofErr w:type="gramEnd"/>
+      <w:r>
+        <w:rPr>
+          <w:rFonts w:ascii="Calibri" w:eastAsia="Times New Roman" w:hAnsi="Calibri" w:cs="Calibri"/>
+          <w:color w:val="000000"/>
+        </w:rPr>
+        <w:t>(</w:t>
+      </w:r>
+      <w:proofErr w:type="spellStart"/>
+      <w:r>
+        <w:rPr>
+          <w:rFonts w:ascii="Calibri" w:eastAsia="Times New Roman" w:hAnsi="Calibri" w:cs="Calibri"/>
+          <w:color w:val="000000"/>
+        </w:rPr>
+        <w:t>lyr.dataSource</w:t>
+      </w:r>
+      <w:proofErr w:type="spellEnd"/>
+      <w:r>
+        <w:rPr>
+          <w:rFonts w:ascii="Calibri" w:eastAsia="Times New Roman" w:hAnsi="Calibri" w:cs="Calibri"/>
+          <w:color w:val="000000"/>
+        </w:rPr>
+        <w:t xml:space="preserve">, </w:t>
+      </w:r>
+      <w:proofErr w:type="spellStart"/>
+      <w:r>
+        <w:rPr>
+          <w:rFonts w:ascii="Calibri" w:eastAsia="Times New Roman" w:hAnsi="Calibri" w:cs="Calibri"/>
+          <w:color w:val="000000"/>
+        </w:rPr>
+        <w:t>updatePath</w:t>
+      </w:r>
+      <w:proofErr w:type="spellEnd"/>
+      <w:r>
+        <w:rPr>
+          <w:rFonts w:ascii="Calibri" w:eastAsia="Times New Roman" w:hAnsi="Calibri" w:cs="Calibri"/>
+          <w:color w:val="000000"/>
+        </w:rPr>
+        <w:t xml:space="preserve">, False)                    </w:t>
+      </w:r>
+    </w:p>
+    <w:p>
+      <w:pPr>
+        <w:spacing w:after="0" w:line="240" w:lineRule="auto"/>
+        <w:rPr>
+          <w:rFonts w:ascii="Calibri" w:eastAsia="Times New Roman" w:hAnsi="Calibri" w:cs="Calibri"/>
+          <w:color w:val="000000"/>
+        </w:rPr>
+      </w:pPr>
+      <w:r>
+        <w:rPr>
+          <w:rFonts w:ascii="Calibri" w:eastAsia="Times New Roman" w:hAnsi="Calibri" w:cs="Calibri"/>
+          <w:color w:val="000000"/>
+        </w:rPr>
+        <w:t>261/284</w:t>
+      </w:r>
+      <w:r>
+        <w:rPr>
+          <w:rFonts w:ascii="Calibri" w:eastAsia="Times New Roman" w:hAnsi="Calibri" w:cs="Calibri"/>
+          <w:color w:val="000000"/>
+        </w:rPr>
+        <w:t xml:space="preserve">                       </w:t>
+      </w:r>
+      <w:proofErr w:type="spellStart"/>
+      <w:proofErr w:type="gramStart"/>
+      <w:r>
+        <w:rPr>
+          <w:rFonts w:ascii="Calibri" w:eastAsia="Times New Roman" w:hAnsi="Calibri" w:cs="Calibri"/>
+          <w:color w:val="000000"/>
+        </w:rPr>
+        <w:t>lyr.replaceDataSource</w:t>
+      </w:r>
+      <w:proofErr w:type="spellEnd"/>
+      <w:proofErr w:type="gramEnd"/>
+      <w:r>
+        <w:rPr>
+          <w:rFonts w:ascii="Calibri" w:eastAsia="Times New Roman" w:hAnsi="Calibri" w:cs="Calibri"/>
+          <w:color w:val="000000"/>
+        </w:rPr>
+        <w:t>(</w:t>
+      </w:r>
+      <w:proofErr w:type="spellStart"/>
+      <w:r>
+        <w:rPr>
+          <w:rFonts w:ascii="Calibri" w:eastAsia="Times New Roman" w:hAnsi="Calibri" w:cs="Calibri"/>
+          <w:color w:val="000000"/>
+        </w:rPr>
+        <w:t>newDSPath</w:t>
+      </w:r>
+      <w:proofErr w:type="spellEnd"/>
+      <w:r>
+        <w:rPr>
+          <w:rFonts w:ascii="Calibri" w:eastAsia="Times New Roman" w:hAnsi="Calibri" w:cs="Calibri"/>
+          <w:color w:val="000000"/>
+        </w:rPr>
+        <w:t xml:space="preserve">, </w:t>
+      </w:r>
+      <w:proofErr w:type="spellStart"/>
+      <w:r>
+        <w:rPr>
+          <w:rFonts w:ascii="Calibri" w:eastAsia="Times New Roman" w:hAnsi="Calibri" w:cs="Calibri"/>
+          <w:color w:val="000000"/>
+        </w:rPr>
+        <w:t>newType</w:t>
+      </w:r>
+      <w:proofErr w:type="spellEnd"/>
+      <w:r>
+        <w:rPr>
+          <w:rFonts w:ascii="Calibri" w:eastAsia="Times New Roman" w:hAnsi="Calibri" w:cs="Calibri"/>
+          <w:color w:val="000000"/>
+        </w:rPr>
+        <w:t xml:space="preserve">, </w:t>
+      </w:r>
+      <w:proofErr w:type="spellStart"/>
+      <w:r>
+        <w:rPr>
+          <w:rFonts w:ascii="Calibri" w:eastAsia="Times New Roman" w:hAnsi="Calibri" w:cs="Calibri"/>
+          <w:color w:val="000000"/>
+        </w:rPr>
+        <w:t>newDSName</w:t>
+      </w:r>
+      <w:proofErr w:type="spellEnd"/>
+      <w:r>
+        <w:rPr>
+          <w:rFonts w:ascii="Calibri" w:eastAsia="Times New Roman" w:hAnsi="Calibri" w:cs="Calibri"/>
+          <w:color w:val="000000"/>
+        </w:rPr>
+        <w:t>, False)</w:t>
+      </w:r>
+    </w:p>
+    <w:p>
+      <w:pPr>
+        <w:spacing w:after="0" w:line="240" w:lineRule="auto"/>
+        <w:rPr>
+          <w:rFonts w:ascii="Calibri" w:eastAsia="Times New Roman" w:hAnsi="Calibri" w:cs="Calibri"/>
+          <w:color w:val="000000"/>
+        </w:rPr>
+      </w:pPr>
+    </w:p>
+    <w:p>
+      <w:pPr>
+        <w:spacing w:after="0" w:line="240" w:lineRule="auto"/>
+        <w:rPr>
+          <w:rFonts w:ascii="Calibri" w:eastAsia="Times New Roman" w:hAnsi="Calibri" w:cs="Calibri"/>
+          <w:color w:val="000000"/>
+        </w:rPr>
+      </w:pPr>
+      <w:r>
+        <w:rPr>
+          <w:rFonts w:ascii="Calibri" w:eastAsia="Times New Roman" w:hAnsi="Calibri" w:cs="Calibri"/>
+          <w:color w:val="000000"/>
+        </w:rPr>
+        <w:t>Does it accept wildcards in input parameters?</w:t>
+      </w:r>
+    </w:p>
+    <w:p>
+      <w:pPr>
+        <w:spacing w:after="0" w:line="240" w:lineRule="auto"/>
+        <w:rPr>
+          <w:rFonts w:ascii="Calibri" w:eastAsia="Times New Roman" w:hAnsi="Calibri" w:cs="Calibri"/>
+          <w:color w:val="000000"/>
+        </w:rPr>
+      </w:pPr>
+      <w:r>
+        <w:rPr>
+          <w:rFonts w:ascii="Calibri" w:eastAsia="Times New Roman" w:hAnsi="Calibri" w:cs="Calibri"/>
+          <w:color w:val="000000"/>
+        </w:rPr>
+        <w:t>If not initially, may need to use wrapper function around/in text string – glob?</w:t>
+      </w:r>
+    </w:p>
+    <w:p>
+      <w:pPr>
+        <w:spacing w:after="0" w:line="240" w:lineRule="auto"/>
+        <w:rPr>
+          <w:rFonts w:ascii="Calibri" w:eastAsia="Times New Roman" w:hAnsi="Calibri" w:cs="Calibri"/>
+          <w:color w:val="000000"/>
+        </w:rPr>
+      </w:pPr>
+    </w:p>
+    <w:p>
+      <w:pPr>
+        <w:spacing w:after="0" w:line="240" w:lineRule="auto"/>
+        <w:rPr>
+          <w:rFonts w:ascii="Calibri" w:eastAsia="Times New Roman" w:hAnsi="Calibri" w:cs="Calibri"/>
+          <w:color w:val="000000"/>
+        </w:rPr>
+      </w:pPr>
+      <w:r>
+        <w:rPr>
+          <w:rFonts w:ascii="Calibri" w:eastAsia="Times New Roman" w:hAnsi="Calibri" w:cs="Calibri"/>
+          <w:color w:val="000000"/>
+        </w:rPr>
+        <w:lastRenderedPageBreak/>
+        <w:t xml:space="preserve">Above functions </w:t>
+      </w:r>
+      <w:proofErr w:type="gramStart"/>
+      <w:r>
+        <w:rPr>
+          <w:rFonts w:ascii="Calibri" w:eastAsia="Times New Roman" w:hAnsi="Calibri" w:cs="Calibri"/>
+          <w:color w:val="000000"/>
+        </w:rPr>
+        <w:t>don’t</w:t>
+      </w:r>
+      <w:proofErr w:type="gramEnd"/>
+      <w:r>
+        <w:rPr>
+          <w:rFonts w:ascii="Calibri" w:eastAsia="Times New Roman" w:hAnsi="Calibri" w:cs="Calibri"/>
+          <w:color w:val="000000"/>
+        </w:rPr>
+        <w:t xml:space="preserve"> appear to be </w:t>
+      </w:r>
+    </w:p>
+    <w:p>
+      <w:pPr>
+        <w:contextualSpacing/>
+      </w:pPr>
+      <w:r>
+        <w:t xml:space="preserve">Set up super simple test case </w:t>
+      </w:r>
+    </w:p>
+    <w:p>
+      <w:pPr>
+        <w:contextualSpacing/>
+      </w:pPr>
+      <w:r>
+        <w:t>Ingredients</w:t>
+      </w:r>
+    </w:p>
+    <w:p>
+      <w:pPr>
+        <w:contextualSpacing/>
+      </w:pPr>
+      <w:proofErr w:type="spellStart"/>
+      <w:r>
+        <w:t>Mxd</w:t>
+      </w:r>
+      <w:proofErr w:type="spellEnd"/>
+    </w:p>
+    <w:p>
+      <w:pPr>
+        <w:contextualSpacing/>
+      </w:pPr>
+      <w:r>
+        <w:t xml:space="preserve">Shapefile </w:t>
+      </w:r>
+    </w:p>
+    <w:p>
+      <w:pPr>
+        <w:contextualSpacing/>
+      </w:pPr>
+      <w:proofErr w:type="spellStart"/>
+      <w:r>
+        <w:t>Py</w:t>
+      </w:r>
+      <w:proofErr w:type="spellEnd"/>
+      <w:r>
+        <w:t xml:space="preserve"> test script </w:t>
+      </w:r>
+    </w:p>
+    <w:p>
+      <w:pPr>
+        <w:contextualSpacing/>
+      </w:pPr>
+      <w:r>
+        <w:t xml:space="preserve">Eventually try with multiple folders etc. </w:t>
+      </w:r>
+    </w:p>
+    <w:p>
+      <w:pPr>
+        <w:contextualSpacing/>
+      </w:pPr>
+    </w:p>
+    <w:p>
+      <w:pPr>
+        <w:contextualSpacing/>
+      </w:pPr>
+      <w:r>
+        <w:t xml:space="preserve">Tests for match as: </w:t>
+      </w:r>
+    </w:p>
+    <w:p>
+      <w:pPr>
+        <w:contextualSpacing/>
+        <w:rPr>
+          <w:b/>
+          <w:bCs/>
+        </w:rPr>
+      </w:pPr>
+      <w:r>
+        <w:rPr>
+          <w:b/>
+          <w:bCs/>
+        </w:rPr>
+        <w:t xml:space="preserve">if </w:t>
+      </w:r>
+      <w:proofErr w:type="gramStart"/>
+      <w:r>
+        <w:rPr>
+          <w:b/>
+          <w:bCs/>
+        </w:rPr>
+        <w:t>row[</w:t>
+      </w:r>
+      <w:proofErr w:type="gramEnd"/>
+      <w:r>
+        <w:rPr>
+          <w:b/>
+          <w:bCs/>
+        </w:rPr>
+        <w:t xml:space="preserve">3] in </w:t>
+      </w:r>
+      <w:proofErr w:type="spellStart"/>
+      <w:r>
+        <w:rPr>
+          <w:b/>
+          <w:bCs/>
+        </w:rPr>
+        <w:t>searchOldPath</w:t>
+      </w:r>
+      <w:proofErr w:type="spellEnd"/>
+      <w:r>
+        <w:rPr>
+          <w:b/>
+          <w:bCs/>
+        </w:rPr>
+        <w:t>:</w:t>
+      </w:r>
+    </w:p>
+    <w:p>
+      <w:pPr>
+        <w:contextualSpacing/>
+        <w:rPr>
+          <w:b/>
+          <w:bCs/>
+        </w:rPr>
+      </w:pPr>
+      <w:r>
+        <w:rPr>
+          <w:b/>
+          <w:bCs/>
+        </w:rPr>
+        <w:t xml:space="preserve"> if </w:t>
+      </w:r>
+      <w:proofErr w:type="spellStart"/>
+      <w:r>
+        <w:rPr>
+          <w:b/>
+          <w:bCs/>
+        </w:rPr>
+        <w:t>brokenPath</w:t>
+      </w:r>
+      <w:proofErr w:type="spellEnd"/>
+      <w:r>
+        <w:rPr>
+          <w:b/>
+          <w:bCs/>
+        </w:rPr>
+        <w:t xml:space="preserve"> in ss is in the layer’s data source </w:t>
+      </w:r>
+    </w:p>
+    <w:p>
+      <w:pPr>
+        <w:contextualSpacing/>
+        <w:rPr>
+          <w:b/>
+          <w:bCs/>
+        </w:rPr>
+      </w:pPr>
+    </w:p>
+    <w:p>
+      <w:pPr>
+        <w:contextualSpacing/>
+      </w:pPr>
+      <w:r>
+        <w:t xml:space="preserve">Test for match (and whether to use new path) is looking to see if text in the csv </w:t>
+      </w:r>
+      <w:r>
+        <w:rPr>
+          <w:b/>
+          <w:bCs/>
+        </w:rPr>
+        <w:t>broken link column</w:t>
+      </w:r>
+      <w:r>
+        <w:t xml:space="preserve"> is </w:t>
+      </w:r>
+      <w:r>
+        <w:rPr>
+          <w:b/>
+          <w:bCs/>
+        </w:rPr>
+        <w:t>subset</w:t>
+      </w:r>
+      <w:r>
+        <w:t xml:space="preserve"> of the </w:t>
+      </w:r>
+      <w:r>
+        <w:rPr>
+          <w:b/>
+          <w:bCs/>
+        </w:rPr>
+        <w:t xml:space="preserve">layer’s </w:t>
+      </w:r>
+      <w:proofErr w:type="spellStart"/>
+      <w:r>
+        <w:rPr>
+          <w:b/>
+          <w:bCs/>
+        </w:rPr>
+        <w:t>datasource</w:t>
+      </w:r>
+      <w:proofErr w:type="spellEnd"/>
+      <w:r>
+        <w:rPr>
+          <w:b/>
+          <w:bCs/>
+        </w:rPr>
+        <w:t xml:space="preserve">. </w:t>
+      </w:r>
+      <w:r>
+        <w:t xml:space="preserve">Not exact match, </w:t>
+      </w:r>
+      <w:r>
+        <w:t>so, ought to be able to just truncate text in ss</w:t>
+      </w:r>
+    </w:p>
+    <w:p>
+      <w:pPr>
+        <w:contextualSpacing/>
+      </w:pPr>
+    </w:p>
+    <w:p>
+      <w:pPr>
+        <w:contextualSpacing/>
+      </w:pPr>
+      <w:r>
+        <w:t xml:space="preserve">Try with simple test case. First truncating, then possibly wildcards if needed. For </w:t>
+      </w:r>
+      <w:proofErr w:type="gramStart"/>
+      <w:r>
+        <w:t>example</w:t>
+      </w:r>
+      <w:proofErr w:type="gramEnd"/>
+      <w:r>
+        <w:t xml:space="preserve"> in example above: </w:t>
+      </w:r>
+    </w:p>
+    <w:p>
+      <w:pPr>
+        <w:spacing w:after="0" w:line="240" w:lineRule="auto"/>
+        <w:rPr>
+          <w:rFonts w:ascii="Calibri" w:eastAsia="Times New Roman" w:hAnsi="Calibri" w:cs="Calibri"/>
+          <w:color w:val="000000"/>
+        </w:rPr>
+      </w:pPr>
+      <w:r>
+        <w:rPr>
+          <w:rFonts w:ascii="Calibri" w:eastAsia="Times New Roman" w:hAnsi="Calibri" w:cs="Calibri"/>
+          <w:color w:val="000000"/>
+        </w:rPr>
+        <w:t>C:\Users\</w:t>
+      </w:r>
+      <w:r>
+        <w:rPr>
+          <w:rFonts w:ascii="Calibri" w:eastAsia="Times New Roman" w:hAnsi="Calibri" w:cs="Calibri"/>
+          <w:color w:val="000000"/>
+          <w:highlight w:val="yellow"/>
+        </w:rPr>
+        <w:t>jdmumm</w:t>
+      </w:r>
+      <w:r>
+        <w:rPr>
+          <w:rFonts w:ascii="Calibri" w:eastAsia="Times New Roman" w:hAnsi="Calibri" w:cs="Calibri"/>
+          <w:color w:val="000000"/>
+        </w:rPr>
+        <w:t>\AppData\Local\Temp\</w:t>
+      </w:r>
+      <w:r>
+        <w:rPr>
+          <w:rFonts w:ascii="Calibri" w:eastAsia="Times New Roman" w:hAnsi="Calibri" w:cs="Calibri"/>
+          <w:color w:val="000000"/>
+          <w:highlight w:val="yellow"/>
+        </w:rPr>
+        <w:t>16</w:t>
+      </w:r>
+      <w:r>
+        <w:rPr>
+          <w:rFonts w:ascii="Calibri" w:eastAsia="Times New Roman" w:hAnsi="Calibri" w:cs="Calibri"/>
+          <w:color w:val="000000"/>
+        </w:rPr>
+        <w:t>\</w:t>
+      </w:r>
+      <w:r>
+        <w:rPr>
+          <w:rFonts w:ascii="Calibri" w:eastAsia="Times New Roman" w:hAnsi="Calibri" w:cs="Calibri"/>
+          <w:color w:val="000000"/>
+          <w:highlight w:val="yellow"/>
+        </w:rPr>
+        <w:t>arc6107</w:t>
+      </w:r>
+      <w:r>
+        <w:rPr>
+          <w:rFonts w:ascii="Calibri" w:eastAsia="Times New Roman" w:hAnsi="Calibri" w:cs="Calibri"/>
+          <w:color w:val="000000"/>
+        </w:rPr>
+        <w:t>\08388ba868fa00edd9a2e0330e37366b.sde\</w:t>
+      </w:r>
+      <w:r>
+        <w:rPr>
+          <w:rFonts w:ascii="Calibri" w:eastAsia="Times New Roman" w:hAnsi="Calibri" w:cs="Calibri"/>
+          <w:color w:val="000000"/>
+          <w:highlight w:val="cyan"/>
+        </w:rPr>
+        <w:t>sde_wcgis_master.DBO.DWCMasters\sde_wcgis_master.DBO.DWCHunts</w:t>
+      </w:r>
+    </w:p>
+    <w:p>
+      <w:pPr>
+        <w:spacing w:after="0" w:line="240" w:lineRule="auto"/>
+        <w:rPr>
+          <w:rFonts w:ascii="Calibri" w:eastAsia="Times New Roman" w:hAnsi="Calibri" w:cs="Calibri"/>
+          <w:color w:val="000000"/>
+        </w:rPr>
+      </w:pPr>
+    </w:p>
+    <w:p>
+      <w:pPr>
+        <w:spacing w:after="0" w:line="240" w:lineRule="auto"/>
+        <w:rPr>
+          <w:rFonts w:ascii="Calibri" w:eastAsia="Times New Roman" w:hAnsi="Calibri" w:cs="Calibri"/>
+          <w:color w:val="000000"/>
+        </w:rPr>
+      </w:pPr>
+      <w:r>
+        <w:rPr>
+          <w:rFonts w:ascii="Calibri" w:eastAsia="Times New Roman" w:hAnsi="Calibri" w:cs="Calibri"/>
+          <w:color w:val="000000"/>
+        </w:rPr>
+        <w:t xml:space="preserve">Could be shortened to </w:t>
+      </w:r>
+      <w:proofErr w:type="spellStart"/>
+      <w:r>
+        <w:rPr>
+          <w:rFonts w:ascii="Calibri" w:eastAsia="Times New Roman" w:hAnsi="Calibri" w:cs="Calibri"/>
+          <w:color w:val="000000"/>
+          <w:highlight w:val="cyan"/>
+        </w:rPr>
+        <w:t>sde_wcgis_master.DBO.DWCMasters</w:t>
+      </w:r>
+      <w:proofErr w:type="spellEnd"/>
+      <w:r>
+        <w:rPr>
+          <w:rFonts w:ascii="Calibri" w:eastAsia="Times New Roman" w:hAnsi="Calibri" w:cs="Calibri"/>
+          <w:color w:val="000000"/>
+          <w:highlight w:val="cyan"/>
+        </w:rPr>
+        <w:t>\</w:t>
+      </w:r>
+      <w:proofErr w:type="spellStart"/>
+      <w:r>
+        <w:rPr>
+          <w:rFonts w:ascii="Calibri" w:eastAsia="Times New Roman" w:hAnsi="Calibri" w:cs="Calibri"/>
+          <w:color w:val="000000"/>
+          <w:highlight w:val="cyan"/>
+        </w:rPr>
+        <w:t>sde_wcgis_master.DBO.DWCHunts</w:t>
+      </w:r>
+      <w:proofErr w:type="spellEnd"/>
+    </w:p>
+    <w:p>
+      <w:pPr>
+        <w:spacing w:after="0" w:line="240" w:lineRule="auto"/>
+        <w:rPr>
+          <w:rFonts w:ascii="Calibri" w:eastAsia="Times New Roman" w:hAnsi="Calibri" w:cs="Calibri"/>
+          <w:color w:val="000000"/>
+        </w:rPr>
+      </w:pPr>
+    </w:p>
+    <w:p>
+      <w:pPr>
+        <w:spacing w:after="0" w:line="240" w:lineRule="auto"/>
+        <w:rPr>
+          <w:rFonts w:ascii="Calibri" w:eastAsia="Times New Roman" w:hAnsi="Calibri" w:cs="Calibri"/>
+          <w:color w:val="000000"/>
+        </w:rPr>
+      </w:pPr>
+      <w:r>
+        <w:rPr>
+          <w:rFonts w:ascii="Calibri" w:eastAsia="Times New Roman" w:hAnsi="Calibri" w:cs="Calibri"/>
+          <w:color w:val="000000"/>
+        </w:rPr>
+        <w:t>TRY IT!</w:t>
+      </w:r>
+    </w:p>
+    <w:p>
+      <w:pPr>
+        <w:contextualSpacing/>
+      </w:pPr>
+      <w:r>
+        <w:t>IT WORKED!!!!</w:t>
+      </w:r>
+    </w:p>
+    <w:p>
+      <w:pPr>
+        <w:contextualSpacing/>
+      </w:pPr>
+    </w:p>
+    <w:p>
+      <w:pPr>
+        <w:contextualSpacing/>
+        <w:rPr>
+          <w:rFonts w:ascii="Calibri" w:eastAsia="Times New Roman" w:hAnsi="Calibri" w:cs="Calibri"/>
+          <w:color w:val="000000"/>
+        </w:rPr>
+      </w:pPr>
+      <w:r>
+        <w:t xml:space="preserve">Truncate the old paths in r with </w:t>
+      </w:r>
+      <w:proofErr w:type="spellStart"/>
+      <w:proofErr w:type="gramStart"/>
+      <w:r>
+        <w:t>gsub</w:t>
+      </w:r>
+      <w:proofErr w:type="spellEnd"/>
+      <w:r>
+        <w:t>(</w:t>
+      </w:r>
+      <w:proofErr w:type="gramEnd"/>
+      <w:r>
+        <w:t xml:space="preserve">) substituting all of this </w:t>
+      </w:r>
+      <w:r>
+        <w:rPr>
+          <w:rFonts w:ascii="Calibri" w:eastAsia="Times New Roman" w:hAnsi="Calibri" w:cs="Calibri"/>
+          <w:color w:val="000000"/>
+        </w:rPr>
+        <w:t>:\Users\</w:t>
+      </w:r>
+      <w:proofErr w:type="spellStart"/>
+      <w:r>
+        <w:rPr>
+          <w:rFonts w:ascii="Calibri" w:eastAsia="Times New Roman" w:hAnsi="Calibri" w:cs="Calibri"/>
+          <w:color w:val="000000"/>
+          <w:highlight w:val="yellow"/>
+        </w:rPr>
+        <w:t>jdmumm</w:t>
+      </w:r>
+      <w:proofErr w:type="spellEnd"/>
+      <w:r>
+        <w:rPr>
+          <w:rFonts w:ascii="Calibri" w:eastAsia="Times New Roman" w:hAnsi="Calibri" w:cs="Calibri"/>
+          <w:color w:val="000000"/>
+        </w:rPr>
+        <w:t>\</w:t>
+      </w:r>
+      <w:proofErr w:type="spellStart"/>
+      <w:r>
+        <w:rPr>
+          <w:rFonts w:ascii="Calibri" w:eastAsia="Times New Roman" w:hAnsi="Calibri" w:cs="Calibri"/>
+          <w:color w:val="000000"/>
+        </w:rPr>
+        <w:t>AppData</w:t>
+      </w:r>
+      <w:proofErr w:type="spellEnd"/>
+      <w:r>
+        <w:rPr>
+          <w:rFonts w:ascii="Calibri" w:eastAsia="Times New Roman" w:hAnsi="Calibri" w:cs="Calibri"/>
+          <w:color w:val="000000"/>
+        </w:rPr>
+        <w:t>\Local\Temp\</w:t>
+      </w:r>
+      <w:r>
+        <w:rPr>
+          <w:rFonts w:ascii="Calibri" w:eastAsia="Times New Roman" w:hAnsi="Calibri" w:cs="Calibri"/>
+          <w:color w:val="000000"/>
+          <w:highlight w:val="yellow"/>
+        </w:rPr>
+        <w:t>16</w:t>
+      </w:r>
+      <w:r>
+        <w:rPr>
+          <w:rFonts w:ascii="Calibri" w:eastAsia="Times New Roman" w:hAnsi="Calibri" w:cs="Calibri"/>
+          <w:color w:val="000000"/>
+        </w:rPr>
+        <w:t>\</w:t>
+      </w:r>
+      <w:r>
+        <w:rPr>
+          <w:rFonts w:ascii="Calibri" w:eastAsia="Times New Roman" w:hAnsi="Calibri" w:cs="Calibri"/>
+          <w:color w:val="000000"/>
+          <w:highlight w:val="yellow"/>
+        </w:rPr>
+        <w:t>arc6107</w:t>
+      </w:r>
+      <w:r>
+        <w:rPr>
+          <w:rFonts w:ascii="Calibri" w:eastAsia="Times New Roman" w:hAnsi="Calibri" w:cs="Calibri"/>
+          <w:color w:val="000000"/>
+        </w:rPr>
+        <w:t xml:space="preserve"> for null. Optionally, may want to remove all the 36 </w:t>
+      </w:r>
+      <w:proofErr w:type="gramStart"/>
+      <w:r>
+        <w:rPr>
+          <w:rFonts w:ascii="Calibri" w:eastAsia="Times New Roman" w:hAnsi="Calibri" w:cs="Calibri"/>
+          <w:color w:val="000000"/>
+        </w:rPr>
+        <w:t>digit .</w:t>
+      </w:r>
+      <w:proofErr w:type="spellStart"/>
+      <w:r>
+        <w:rPr>
+          <w:rFonts w:ascii="Calibri" w:eastAsia="Times New Roman" w:hAnsi="Calibri" w:cs="Calibri"/>
+          <w:color w:val="000000"/>
+        </w:rPr>
+        <w:t>sde</w:t>
+      </w:r>
+      <w:proofErr w:type="spellEnd"/>
+      <w:proofErr w:type="gramEnd"/>
+      <w:r>
+        <w:rPr>
+          <w:rFonts w:ascii="Calibri" w:eastAsia="Times New Roman" w:hAnsi="Calibri" w:cs="Calibri"/>
+          <w:color w:val="000000"/>
+        </w:rPr>
+        <w:t xml:space="preserve"> or only keep portion past the </w:t>
+      </w:r>
+      <w:proofErr w:type="spellStart"/>
+      <w:r>
+        <w:rPr>
+          <w:rFonts w:ascii="Calibri" w:eastAsia="Times New Roman" w:hAnsi="Calibri" w:cs="Calibri"/>
+          <w:color w:val="000000"/>
+        </w:rPr>
+        <w:t>X’th</w:t>
+      </w:r>
+      <w:proofErr w:type="spellEnd"/>
+      <w:r>
+        <w:rPr>
+          <w:rFonts w:ascii="Calibri" w:eastAsia="Times New Roman" w:hAnsi="Calibri" w:cs="Calibri"/>
+          <w:color w:val="000000"/>
+        </w:rPr>
+        <w:t xml:space="preserve"> backslash etc. Think some more about this. </w:t>
+      </w:r>
+    </w:p>
+    <w:p>
+      <w:pPr>
+        <w:contextualSpacing/>
+        <w:rPr>
+          <w:rFonts w:ascii="Calibri" w:eastAsia="Times New Roman" w:hAnsi="Calibri" w:cs="Calibri"/>
+          <w:color w:val="000000"/>
+        </w:rPr>
+      </w:pPr>
+    </w:p>
+    <w:p>
+      <w:pPr>
+        <w:contextualSpacing/>
+        <w:rPr>
+          <w:rFonts w:ascii="Calibri" w:eastAsia="Times New Roman" w:hAnsi="Calibri" w:cs="Calibri"/>
+          <w:color w:val="000000"/>
+        </w:rPr>
+      </w:pPr>
+      <w:r>
+        <w:rPr>
+          <w:rFonts w:ascii="Calibri" w:eastAsia="Times New Roman" w:hAnsi="Calibri" w:cs="Calibri"/>
+          <w:color w:val="000000"/>
+        </w:rPr>
+        <w:t xml:space="preserve">Use an anchor </w:t>
+      </w:r>
+      <w:proofErr w:type="spellStart"/>
+      <w:r>
+        <w:rPr>
+          <w:rFonts w:ascii="Calibri" w:eastAsia="Times New Roman" w:hAnsi="Calibri" w:cs="Calibri"/>
+          <w:color w:val="000000"/>
+        </w:rPr>
+        <w:t>sde_wcgis_master.DBO.DWCMasters</w:t>
+      </w:r>
+      <w:proofErr w:type="spellEnd"/>
+      <w:r>
+        <w:rPr>
+          <w:rFonts w:ascii="Calibri" w:eastAsia="Times New Roman" w:hAnsi="Calibri" w:cs="Calibri"/>
+          <w:color w:val="000000"/>
+        </w:rPr>
+        <w:t>\</w:t>
+      </w:r>
+      <w:proofErr w:type="spellStart"/>
+      <w:r>
+        <w:rPr>
+          <w:rFonts w:ascii="Calibri" w:eastAsia="Times New Roman" w:hAnsi="Calibri" w:cs="Calibri"/>
+          <w:color w:val="000000"/>
+        </w:rPr>
+        <w:t>sde_wcgis_master.DBO.DWCHunts</w:t>
+      </w:r>
+      <w:proofErr w:type="spellEnd"/>
+      <w:r>
+        <w:rPr>
+          <w:rFonts w:ascii="Calibri" w:eastAsia="Times New Roman" w:hAnsi="Calibri" w:cs="Calibri"/>
+          <w:color w:val="000000"/>
+        </w:rPr>
+        <w:t>$</w:t>
+      </w:r>
+    </w:p>
+    <w:p>
+      <w:pPr>
+        <w:contextualSpacing/>
+        <w:rPr>
+          <w:rFonts w:ascii="Calibri" w:eastAsia="Times New Roman" w:hAnsi="Calibri" w:cs="Calibri"/>
+          <w:color w:val="000000"/>
+        </w:rPr>
+      </w:pPr>
+      <w:r>
+        <w:rPr>
+          <w:rFonts w:ascii="Calibri" w:eastAsia="Times New Roman" w:hAnsi="Calibri" w:cs="Calibri"/>
+          <w:color w:val="000000"/>
+        </w:rPr>
+        <w:t>Or wildcard *\</w:t>
+      </w:r>
+      <w:proofErr w:type="spellStart"/>
+      <w:r>
+        <w:rPr>
+          <w:rFonts w:ascii="Calibri" w:eastAsia="Times New Roman" w:hAnsi="Calibri" w:cs="Calibri"/>
+          <w:color w:val="000000"/>
+        </w:rPr>
+        <w:t>sdewcgis_master.DBO.DWCHunts</w:t>
+      </w:r>
+      <w:proofErr w:type="spellEnd"/>
+      <w:r>
+        <w:rPr>
+          <w:rFonts w:ascii="Calibri" w:eastAsia="Times New Roman" w:hAnsi="Calibri" w:cs="Calibri"/>
+          <w:color w:val="000000"/>
+        </w:rPr>
+        <w:tab/>
+      </w:r>
+    </w:p>
+    <w:p>
+      <w:pPr>
+        <w:contextualSpacing/>
+      </w:pPr>
+      <w:r>
+        <w:t xml:space="preserve"> </w:t>
+      </w:r>
+    </w:p>
+    <w:p>
+      <w:pPr>
+        <w:contextualSpacing/>
+      </w:pPr>
+      <w:r>
+        <w:t xml:space="preserve">Possibly with </w:t>
+      </w:r>
+      <w:proofErr w:type="spellStart"/>
+      <w:r>
+        <w:t>gsub</w:t>
+      </w:r>
+      <w:proofErr w:type="spellEnd"/>
+    </w:p>
+    <w:p>
+      <w:pPr>
+        <w:ind w:left="720"/>
+        <w:contextualSpacing/>
+        <w:rPr>
+          <w:rFonts w:ascii="Calibri" w:eastAsia="Times New Roman" w:hAnsi="Calibri" w:cs="Calibri"/>
+          <w:color w:val="000000"/>
+        </w:rPr>
+      </w:pPr>
+      <w:proofErr w:type="spellStart"/>
+      <w:r>
+        <w:t>Gsub</w:t>
+      </w:r>
+      <w:proofErr w:type="spellEnd"/>
+      <w:r>
+        <w:t xml:space="preserve"> (</w:t>
+      </w:r>
+      <w:proofErr w:type="spellStart"/>
+      <w:r>
+        <w:t>DF$oldpath</w:t>
+      </w:r>
+      <w:proofErr w:type="spellEnd"/>
+      <w:r>
+        <w:t xml:space="preserve">, </w:t>
+      </w:r>
+      <w:r>
+        <w:t>‘</w:t>
+      </w:r>
+      <w:r>
+        <w:rPr>
+          <w:rFonts w:ascii="Calibri" w:eastAsia="Times New Roman" w:hAnsi="Calibri" w:cs="Calibri"/>
+          <w:color w:val="000000"/>
+        </w:rPr>
+        <w:t>*\</w:t>
+      </w:r>
+      <w:r>
+        <w:rPr>
+          <w:rFonts w:ascii="Calibri" w:eastAsia="Times New Roman" w:hAnsi="Calibri" w:cs="Calibri"/>
+          <w:color w:val="000000"/>
+        </w:rPr>
+        <w:t>sde_wcgis_master.DBO.DWCMasters\sde_wcgis_master.DBO.DWCHunts</w:t>
+      </w:r>
+      <w:r>
+        <w:rPr>
+          <w:rFonts w:ascii="Calibri" w:eastAsia="Times New Roman" w:hAnsi="Calibri" w:cs="Calibri"/>
+          <w:color w:val="000000"/>
+        </w:rPr>
+        <w:t>, ‘</w:t>
+      </w:r>
+      <w:proofErr w:type="spellStart"/>
+      <w:r>
+        <w:rPr>
+          <w:rFonts w:ascii="Calibri" w:eastAsia="Times New Roman" w:hAnsi="Calibri" w:cs="Calibri"/>
+          <w:color w:val="000000"/>
+        </w:rPr>
+        <w:t>sde_wcgis_master.DBO.DWCHunts</w:t>
+      </w:r>
+      <w:proofErr w:type="spellEnd"/>
+      <w:r>
+        <w:rPr>
+          <w:rFonts w:ascii="Calibri" w:eastAsia="Times New Roman" w:hAnsi="Calibri" w:cs="Calibri"/>
+          <w:color w:val="000000"/>
+        </w:rPr>
+        <w:t>)</w:t>
+      </w:r>
+    </w:p>
+    <w:p>
+      <w:pPr>
+        <w:ind w:left="720"/>
+        <w:contextualSpacing/>
+        <w:rPr>
+          <w:rFonts w:ascii="Calibri" w:eastAsia="Times New Roman" w:hAnsi="Calibri" w:cs="Calibri"/>
+          <w:color w:val="000000"/>
+        </w:rPr>
+      </w:pPr>
+      <w:proofErr w:type="spellStart"/>
+      <w:r>
+        <w:t>Gsub</w:t>
+      </w:r>
+      <w:proofErr w:type="spellEnd"/>
+      <w:r>
+        <w:t xml:space="preserve"> (</w:t>
+      </w:r>
+      <w:proofErr w:type="spellStart"/>
+      <w:r>
+        <w:t>DF$oldpath</w:t>
+      </w:r>
+      <w:proofErr w:type="spellEnd"/>
+      <w:r>
+        <w:t>, ‘</w:t>
+      </w:r>
+      <w:r>
+        <w:rPr>
+          <w:rFonts w:ascii="Calibri" w:eastAsia="Times New Roman" w:hAnsi="Calibri" w:cs="Calibri"/>
+          <w:color w:val="000000"/>
+        </w:rPr>
+        <w:t>*\</w:t>
+      </w:r>
+      <w:r>
+        <w:rPr>
+          <w:rFonts w:ascii="Calibri" w:eastAsia="Times New Roman" w:hAnsi="Calibri" w:cs="Calibri"/>
+          <w:color w:val="000000"/>
+        </w:rPr>
+        <w:t>sde_wcgis_master.DBO.DWCMasters\sde_wcgis_master.DBO.SpecialAreas</w:t>
+      </w:r>
+      <w:proofErr w:type="gramStart"/>
+      <w:r>
+        <w:rPr>
+          <w:rFonts w:ascii="Calibri" w:eastAsia="Times New Roman" w:hAnsi="Calibri" w:cs="Calibri"/>
+          <w:color w:val="000000"/>
+        </w:rPr>
+        <w:t xml:space="preserve">’,   </w:t>
+      </w:r>
+      <w:proofErr w:type="gramEnd"/>
+      <w:r>
+        <w:rPr>
+          <w:rFonts w:ascii="Calibri" w:eastAsia="Times New Roman" w:hAnsi="Calibri" w:cs="Calibri"/>
+          <w:color w:val="000000"/>
+        </w:rPr>
+        <w:t xml:space="preserve">  ‘</w:t>
+      </w:r>
+      <w:r>
+        <w:rPr>
+          <w:rFonts w:ascii="Calibri" w:eastAsia="Times New Roman" w:hAnsi="Calibri" w:cs="Calibri"/>
+          <w:color w:val="000000"/>
+        </w:rPr>
+        <w:t>sde_wcgis_master.DBO.DWCMasters\sde_wcgis_master.DBO.SpecialAreas</w:t>
+      </w:r>
+      <w:r>
+        <w:rPr>
+          <w:rFonts w:ascii="Calibri" w:eastAsia="Times New Roman" w:hAnsi="Calibri" w:cs="Calibri"/>
+          <w:color w:val="000000"/>
+        </w:rPr>
+        <w:t>’)</w:t>
+      </w:r>
+    </w:p>
+    <w:p>
+      <w:pPr>
+        <w:ind w:left="720"/>
+        <w:contextualSpacing/>
+      </w:pPr>
+    </w:p>
+    <w:p>
+      <w:pPr>
+        <w:ind w:left="720"/>
+        <w:contextualSpacing/>
+      </w:pPr>
+      <w:r>
+        <w:t xml:space="preserve">Not sure if we need to retain the either the 36digit </w:t>
+      </w:r>
+      <w:proofErr w:type="gramStart"/>
+      <w:r>
+        <w:t>temp .</w:t>
+      </w:r>
+      <w:proofErr w:type="spellStart"/>
+      <w:r>
+        <w:t>sde</w:t>
+      </w:r>
+      <w:proofErr w:type="spellEnd"/>
+      <w:proofErr w:type="gramEnd"/>
+      <w:r>
+        <w:t xml:space="preserve"> or the </w:t>
+      </w:r>
+      <w:proofErr w:type="spellStart"/>
+      <w:r>
+        <w:t>sde_wcgis_master.DBO.DWCMasters</w:t>
+      </w:r>
+      <w:proofErr w:type="spellEnd"/>
+      <w:r>
+        <w:t xml:space="preserve"> bit above. Think we could do away with both, the </w:t>
+      </w:r>
+      <w:proofErr w:type="spellStart"/>
+      <w:r>
+        <w:t>sde_wcgis_master.DBO.DWCMasters</w:t>
+      </w:r>
+      <w:proofErr w:type="spellEnd"/>
+      <w:r>
+        <w:t xml:space="preserve"> bit is the </w:t>
+      </w:r>
+      <w:proofErr w:type="spellStart"/>
+      <w:r>
+        <w:t>the</w:t>
+      </w:r>
+      <w:proofErr w:type="spellEnd"/>
+      <w:r>
+        <w:t xml:space="preserve"> dataset name I think which </w:t>
+      </w:r>
+      <w:proofErr w:type="gramStart"/>
+      <w:r>
+        <w:t>isn’t</w:t>
+      </w:r>
+      <w:proofErr w:type="gramEnd"/>
+      <w:r>
+        <w:t xml:space="preserve"> required. </w:t>
+      </w:r>
+      <w:r>
+        <w:t xml:space="preserve">And the 36digt could probably do without. </w:t>
       </w:r>
     </w:p>
     <w:sectPr>
@@ -1448,6 +3372,29 @@
     <w:semiHidden/>
     <w:unhideWhenUsed/>
   </w:style>
+  <w:style w:type="character" w:styleId="Hyperlink">
+    <w:name w:val="Hyperlink"/>
+    <w:basedOn w:val="DefaultParagraphFont"/>
+    <w:uiPriority w:val="99"/>
+    <w:unhideWhenUsed/>
+    <w:rsid w:val="00597F73"/>
+    <w:rPr>
+      <w:color w:val="0563C1" w:themeColor="hyperlink"/>
+      <w:u w:val="single"/>
+    </w:rPr>
+  </w:style>
+  <w:style w:type="character" w:styleId="UnresolvedMention">
+    <w:name w:val="Unresolved Mention"/>
+    <w:basedOn w:val="DefaultParagraphFont"/>
+    <w:uiPriority w:val="99"/>
+    <w:semiHidden/>
+    <w:unhideWhenUsed/>
+    <w:rsid w:val="00597F73"/>
+    <w:rPr>
+      <w:color w:val="605E5C"/>
+      <w:shd w:val="clear" w:color="auto" w:fill="E1DFDD"/>
+    </w:rPr>
+  </w:style>
 </w:styles>
 </file>
 

</xml_diff>